<commit_message>
End of term grade scale adjustment
</commit_message>
<xml_diff>
--- a/SyllabusEC201Woods.docx
+++ b/SyllabusEC201Woods.docx
@@ -529,7 +529,22 @@
         <w:pStyle w:val="Compact"/>
       </w:pPr>
       <w:r>
-        <w:t xml:space="preserve">A : 15</w:t>
+        <w:t xml:space="preserve">A :</w:t>
+      </w:r>
+      <w:r>
+        <w:t xml:space="preserve"> </w:t>
+      </w:r>
+      <w:r>
+        <w:rPr>
+          <w:strike/>
+        </w:rPr>
+        <w:t xml:space="preserve">15</w:t>
+      </w:r>
+      <w:r>
+        <w:t xml:space="preserve"> </w:t>
+      </w:r>
+      <w:r>
+        <w:t xml:space="preserve">14</w:t>
       </w:r>
     </w:p>
     <w:p>
@@ -541,7 +556,22 @@
         <w:pStyle w:val="Compact"/>
       </w:pPr>
       <w:r>
-        <w:t xml:space="preserve">A-: 14</w:t>
+        <w:t xml:space="preserve">A-:</w:t>
+      </w:r>
+      <w:r>
+        <w:t xml:space="preserve"> </w:t>
+      </w:r>
+      <w:r>
+        <w:rPr>
+          <w:strike/>
+        </w:rPr>
+        <w:t xml:space="preserve">14</w:t>
+      </w:r>
+      <w:r>
+        <w:t xml:space="preserve"> </w:t>
+      </w:r>
+      <w:r>
+        <w:t xml:space="preserve">13</w:t>
       </w:r>
     </w:p>
     <w:p>
@@ -553,7 +583,22 @@
         <w:pStyle w:val="Compact"/>
       </w:pPr>
       <w:r>
-        <w:t xml:space="preserve">B+: 13</w:t>
+        <w:t xml:space="preserve">B+:</w:t>
+      </w:r>
+      <w:r>
+        <w:t xml:space="preserve"> </w:t>
+      </w:r>
+      <w:r>
+        <w:rPr>
+          <w:strike/>
+        </w:rPr>
+        <w:t xml:space="preserve">13</w:t>
+      </w:r>
+      <w:r>
+        <w:t xml:space="preserve"> </w:t>
+      </w:r>
+      <w:r>
+        <w:t xml:space="preserve">12</w:t>
       </w:r>
     </w:p>
     <w:p>
@@ -565,7 +610,22 @@
         <w:pStyle w:val="Compact"/>
       </w:pPr>
       <w:r>
-        <w:t xml:space="preserve">B : 12</w:t>
+        <w:t xml:space="preserve">B :</w:t>
+      </w:r>
+      <w:r>
+        <w:t xml:space="preserve"> </w:t>
+      </w:r>
+      <w:r>
+        <w:rPr>
+          <w:strike/>
+        </w:rPr>
+        <w:t xml:space="preserve">12</w:t>
+      </w:r>
+      <w:r>
+        <w:t xml:space="preserve"> </w:t>
+      </w:r>
+      <w:r>
+        <w:t xml:space="preserve">11</w:t>
       </w:r>
     </w:p>
     <w:p>
@@ -577,7 +637,22 @@
         <w:pStyle w:val="Compact"/>
       </w:pPr>
       <w:r>
-        <w:t xml:space="preserve">B-: 11</w:t>
+        <w:t xml:space="preserve">B-:</w:t>
+      </w:r>
+      <w:r>
+        <w:t xml:space="preserve"> </w:t>
+      </w:r>
+      <w:r>
+        <w:rPr>
+          <w:strike/>
+        </w:rPr>
+        <w:t xml:space="preserve">11</w:t>
+      </w:r>
+      <w:r>
+        <w:t xml:space="preserve"> </w:t>
+      </w:r>
+      <w:r>
+        <w:t xml:space="preserve">10</w:t>
       </w:r>
     </w:p>
     <w:p>
@@ -589,7 +664,22 @@
         <w:pStyle w:val="Compact"/>
       </w:pPr>
       <w:r>
-        <w:t xml:space="preserve">C+: 10</w:t>
+        <w:t xml:space="preserve">C+:</w:t>
+      </w:r>
+      <w:r>
+        <w:t xml:space="preserve"> </w:t>
+      </w:r>
+      <w:r>
+        <w:rPr>
+          <w:strike/>
+        </w:rPr>
+        <w:t xml:space="preserve">10</w:t>
+      </w:r>
+      <w:r>
+        <w:t xml:space="preserve"> </w:t>
+      </w:r>
+      <w:r>
+        <w:t xml:space="preserve">9</w:t>
       </w:r>
     </w:p>
     <w:p>
@@ -601,7 +691,22 @@
         <w:pStyle w:val="Compact"/>
       </w:pPr>
       <w:r>
-        <w:t xml:space="preserve">C : 9</w:t>
+        <w:t xml:space="preserve">C :</w:t>
+      </w:r>
+      <w:r>
+        <w:t xml:space="preserve"> </w:t>
+      </w:r>
+      <w:r>
+        <w:rPr>
+          <w:strike/>
+        </w:rPr>
+        <w:t xml:space="preserve">9</w:t>
+      </w:r>
+      <w:r>
+        <w:t xml:space="preserve"> </w:t>
+      </w:r>
+      <w:r>
+        <w:t xml:space="preserve">8</w:t>
       </w:r>
     </w:p>
     <w:p>

</xml_diff>

<commit_message>
Fixed the submodule problem
</commit_message>
<xml_diff>
--- a/SyllabusEC201Woods.docx
+++ b/SyllabusEC201Woods.docx
@@ -25,7 +25,7 @@
         <w:t xml:space="preserve"> </w:t>
       </w:r>
       <w:r>
-        <w:t xml:space="preserve">Winter</w:t>
+        <w:t xml:space="preserve">Spring</w:t>
       </w:r>
       <w:r>
         <w:t xml:space="preserve"> </w:t>
@@ -167,7 +167,7 @@
         <w:pStyle w:val="BodyText"/>
       </w:pPr>
       <w:r>
-        <w:t xml:space="preserve">Slack allows for IM and forum-style communication. It even handles phone and video calls. If you have a question about course material or the course itself, ask in one of the channels, e.g., #micro_general. If you have a personal message not intended for others, send a direct message to</w:t>
+        <w:t xml:space="preserve">Slack allows for IM and forum-style communication. It even handles phone and video calls. If you have a question about course material or the course itself, ask in one of the channels, e.g., #micro_general for EC201 and #macro_general for EC202. If you have a personal message not intended for others, send a direct message to</w:t>
       </w:r>
       <w:r>
         <w:t xml:space="preserve"> </w:t>
@@ -192,7 +192,7 @@
         <w:pStyle w:val="BodyText"/>
       </w:pPr>
       <w:r>
-        <w:t xml:space="preserve">Office hours, where I or the GA, Roy, will be active on Slack to answer questions via text, voice, or video, are scattered throughout the week in the attempt to make at least one convenient for you. I will respond on Slack at other times, but I will not respond immediately.</w:t>
+        <w:t xml:space="preserve">Office hours, where I or the GA, Carl, will be active on Slack to answer questions via text, voice, or video, are scattered throughout the week in the attempt to make at least one convenient for you. I will respond on Slack at other times, but I will not respond immediately.</w:t>
       </w:r>
     </w:p>
     <w:p>
@@ -204,7 +204,10 @@
         <w:pStyle w:val="Compact"/>
       </w:pPr>
       <w:r>
-        <w:t xml:space="preserve">Monday 4-5 pm</w:t>
+        <w:t xml:space="preserve">Tuesday, Thursday 3-4 pm</w:t>
+      </w:r>
+      <w:r>
+        <w:br/>
       </w:r>
     </w:p>
     <w:p>
@@ -216,19 +219,10 @@
         <w:pStyle w:val="Compact"/>
       </w:pPr>
       <w:r>
-        <w:t xml:space="preserve">Tuesday 11am- 1pm</w:t>
-      </w:r>
-    </w:p>
-    <w:p>
-      <w:pPr>
-        <w:numPr>
-          <w:ilvl w:val="0"/>
-          <w:numId w:val="1001"/>
-        </w:numPr>
-        <w:pStyle w:val="Compact"/>
-      </w:pPr>
-      <w:r>
-        <w:t xml:space="preserve">Thursday 1-2 pm</w:t>
+        <w:t xml:space="preserve">Wednesday 9-11 am</w:t>
+      </w:r>
+      <w:r>
+        <w:br/>
       </w:r>
     </w:p>
     <w:bookmarkEnd w:id="24"/>
@@ -263,7 +257,7 @@
         <w:pStyle w:val="FirstParagraph"/>
       </w:pPr>
       <w:r>
-        <w:t xml:space="preserve">I’ll have Zoom up but will be using it primarily for audio. The in-class material will be a combination of Google slides, which I will share with you, and a jamboard for problem-solving. This combination of tools should work better for those with slower computer processors and less memory.</w:t>
+        <w:t xml:space="preserve">I’ll have Zoom up but will be using it primarily for audio. The in-class material will be a combination of Google slides, which I will share with you through pearkdeck, and perhaps whiteboard for problem-solving. This combination of tools should work better for those with slower computer processors and less memory.</w:t>
       </w:r>
     </w:p>
     <w:p>
@@ -271,7 +265,7 @@
         <w:pStyle w:val="BodyText"/>
       </w:pPr>
       <w:r>
-        <w:t xml:space="preserve">The slides will be shared with you and stay synced automatically. There is no need for me to screen share. This makes it much easier to join by phone without running zoom in the background.</w:t>
+        <w:t xml:space="preserve">The slides will be shared with you and stay synced automatically.</w:t>
       </w:r>
     </w:p>
     <w:p>
@@ -296,7 +290,7 @@
         <w:pStyle w:val="BodyText"/>
       </w:pPr>
       <w:r>
-        <w:t xml:space="preserve">Stay alert. Stay engaged. Roy and I will send feedback via email on what you did in class.</w:t>
+        <w:t xml:space="preserve">Stay alert. Stay engaged. Carl and I may send feedback via email on what you did in class.</w:t>
       </w:r>
     </w:p>
     <w:p>
@@ -392,7 +386,7 @@
     </w:p>
     <w:bookmarkEnd w:id="27"/>
     <w:bookmarkEnd w:id="28"/>
-    <w:bookmarkStart w:id="29" w:name="basis-for-grade"/>
+    <w:bookmarkStart w:id="30" w:name="basis-for-grade"/>
     <w:p>
       <w:pPr>
         <w:pStyle w:val="Heading1"/>
@@ -414,7 +408,7 @@
         <w:pStyle w:val="BodyText"/>
       </w:pPr>
       <w:r>
-        <w:t xml:space="preserve">The acceptable level, a weighted average of the exercises in the module, is determined by your participation in-class. The minimum weighted average to pass the module for each participation level is:</w:t>
+        <w:t xml:space="preserve">The acceptable level on each module is determined by your participation in-class. The minimum average to pass the module for each participation level is:</w:t>
       </w:r>
     </w:p>
     <w:p>
@@ -428,6 +422,9 @@
       <w:r>
         <w:t xml:space="preserve">Participation 0: 90%</w:t>
       </w:r>
+      <w:r>
+        <w:br/>
+      </w:r>
     </w:p>
     <w:p>
       <w:pPr>
@@ -440,6 +437,9 @@
       <w:r>
         <w:t xml:space="preserve">Participation 1: 80%</w:t>
       </w:r>
+      <w:r>
+        <w:br/>
+      </w:r>
     </w:p>
     <w:p>
       <w:pPr>
@@ -452,13 +452,16 @@
       <w:r>
         <w:t xml:space="preserve">Participation 2: 70%</w:t>
       </w:r>
+      <w:r>
+        <w:br/>
+      </w:r>
     </w:p>
     <w:p>
       <w:pPr>
         <w:pStyle w:val="FirstParagraph"/>
       </w:pPr>
       <w:r>
-        <w:t xml:space="preserve">Exercises for all the modules are available now. You can start if you like. The due dates are approximately three weeks after introducing the topic in class.</w:t>
+        <w:t xml:space="preserve">Exercises for all the modules are available at the start of term. The due dates are approximately three weeks after the topic is introduced but that lag time will decrease to a week near the end of the term.</w:t>
       </w:r>
     </w:p>
     <w:p>
@@ -466,22 +469,7 @@
         <w:pStyle w:val="BodyText"/>
       </w:pPr>
       <w:r>
-        <w:t xml:space="preserve">There will be a</w:t>
-      </w:r>
-      <w:r>
-        <w:t xml:space="preserve"> </w:t>
-      </w:r>
-      <w:r>
-        <w:rPr>
-          <w:rStyle w:val="VerbatimChar"/>
-        </w:rPr>
-        <w:t xml:space="preserve">LearningCurve</w:t>
-      </w:r>
-      <w:r>
-        <w:t xml:space="preserve"> </w:t>
-      </w:r>
-      <w:r>
-        <w:t xml:space="preserve">quiz, which can take anywhere from 15 minutes to forever. You only get one try at these, so reserve some time. The grade on these is all or nothing. Not passing means you need to do much better on the other exercises in the module.</w:t>
+        <w:t xml:space="preserve">The exercises, which are a combination of video questions, multiple-choice and graphing, can be attempted at most five times. You have two hours on each attempt. We take the high score.</w:t>
       </w:r>
     </w:p>
     <w:p>
@@ -489,7 +477,7 @@
         <w:pStyle w:val="BodyText"/>
       </w:pPr>
       <w:r>
-        <w:t xml:space="preserve">The other exercises, which are a combination of video questions, multiple-choice and graphing, can be attempted at most five times. You have an hour on each attempt. We take the high score.</w:t>
+        <w:t xml:space="preserve">The exception are the Learning Curve (LC) modules, which can be taken as often as you wish, which has a minimum cut point for 100% credit.</w:t>
       </w:r>
     </w:p>
     <w:p>
@@ -497,7 +485,7 @@
         <w:pStyle w:val="BodyText"/>
       </w:pPr>
       <w:r>
-        <w:t xml:space="preserve">There are at least three exercises in each module. It is easiest to see the Modules in Achieve when you choose to view by</w:t>
+        <w:t xml:space="preserve">It is easiest to see the Modules in Achieve when you choose to view by</w:t>
       </w:r>
       <w:r>
         <w:t xml:space="preserve"> </w:t>
@@ -517,7 +505,7 @@
         <w:pStyle w:val="BodyText"/>
       </w:pPr>
       <w:r>
-        <w:t xml:space="preserve">The cut points for course grades are:</w:t>
+        <w:t xml:space="preserve">The cut points for number of modules needed for course grades are:</w:t>
       </w:r>
     </w:p>
     <w:p>
@@ -529,208 +517,479 @@
         <w:pStyle w:val="Compact"/>
       </w:pPr>
       <w:r>
-        <w:t xml:space="preserve">A :</w:t>
+        <w:t xml:space="preserve">A : 15</w:t>
+      </w:r>
+      <w:r>
+        <w:br/>
+      </w:r>
+    </w:p>
+    <w:p>
+      <w:pPr>
+        <w:numPr>
+          <w:ilvl w:val="0"/>
+          <w:numId w:val="1004"/>
+        </w:numPr>
+        <w:pStyle w:val="Compact"/>
+      </w:pPr>
+      <w:r>
+        <w:t xml:space="preserve">A-: 14</w:t>
+      </w:r>
+      <w:r>
+        <w:br/>
+      </w:r>
+    </w:p>
+    <w:p>
+      <w:pPr>
+        <w:numPr>
+          <w:ilvl w:val="0"/>
+          <w:numId w:val="1004"/>
+        </w:numPr>
+        <w:pStyle w:val="Compact"/>
+      </w:pPr>
+      <w:r>
+        <w:t xml:space="preserve">B+: 13</w:t>
+      </w:r>
+      <w:r>
+        <w:br/>
+      </w:r>
+    </w:p>
+    <w:p>
+      <w:pPr>
+        <w:numPr>
+          <w:ilvl w:val="0"/>
+          <w:numId w:val="1004"/>
+        </w:numPr>
+        <w:pStyle w:val="Compact"/>
+      </w:pPr>
+      <w:r>
+        <w:t xml:space="preserve">B : 12</w:t>
+      </w:r>
+      <w:r>
+        <w:br/>
+      </w:r>
+    </w:p>
+    <w:p>
+      <w:pPr>
+        <w:numPr>
+          <w:ilvl w:val="0"/>
+          <w:numId w:val="1004"/>
+        </w:numPr>
+        <w:pStyle w:val="Compact"/>
+      </w:pPr>
+      <w:r>
+        <w:t xml:space="preserve">B-: 11</w:t>
+      </w:r>
+      <w:r>
+        <w:br/>
+      </w:r>
+    </w:p>
+    <w:p>
+      <w:pPr>
+        <w:numPr>
+          <w:ilvl w:val="0"/>
+          <w:numId w:val="1004"/>
+        </w:numPr>
+        <w:pStyle w:val="Compact"/>
+      </w:pPr>
+      <w:r>
+        <w:t xml:space="preserve">C+: 10</w:t>
+      </w:r>
+      <w:r>
+        <w:br/>
+      </w:r>
+    </w:p>
+    <w:p>
+      <w:pPr>
+        <w:numPr>
+          <w:ilvl w:val="0"/>
+          <w:numId w:val="1004"/>
+        </w:numPr>
+        <w:pStyle w:val="Compact"/>
+      </w:pPr>
+      <w:r>
+        <w:t xml:space="preserve">C : 9</w:t>
+      </w:r>
+      <w:r>
+        <w:br/>
+      </w:r>
+    </w:p>
+    <w:p>
+      <w:pPr>
+        <w:numPr>
+          <w:ilvl w:val="0"/>
+          <w:numId w:val="1004"/>
+        </w:numPr>
+        <w:pStyle w:val="Compact"/>
+      </w:pPr>
+      <w:r>
+        <w:t xml:space="preserve">C-: 7</w:t>
+      </w:r>
+      <w:r>
+        <w:br/>
+      </w:r>
+    </w:p>
+    <w:p>
+      <w:pPr>
+        <w:numPr>
+          <w:ilvl w:val="0"/>
+          <w:numId w:val="1004"/>
+        </w:numPr>
+        <w:pStyle w:val="Compact"/>
+      </w:pPr>
+      <w:r>
+        <w:t xml:space="preserve">P : 7</w:t>
+      </w:r>
+    </w:p>
+    <w:p>
+      <w:pPr>
+        <w:pStyle w:val="FirstParagraph"/>
+      </w:pPr>
+      <w:r>
+        <w:t xml:space="preserve">I reserve the right to ease these standards.</w:t>
+      </w:r>
+    </w:p>
+    <w:bookmarkStart w:id="29" w:name="workflow"/>
+    <w:p>
+      <w:pPr>
+        <w:pStyle w:val="Heading2"/>
+      </w:pPr>
+      <w:r>
+        <w:t xml:space="preserve">Workflow</w:t>
+      </w:r>
+    </w:p>
+    <w:p>
+      <w:pPr>
+        <w:pStyle w:val="FirstParagraph"/>
+      </w:pPr>
+      <w:r>
+        <w:t xml:space="preserve">The real key is breaking this stuff into bite-sized chunks. If you are dreading something break it up into smaller pieces. Don’t work on the Learning Curve (LC) exercises for hours. Work on them for 10 minutes. If you still feel like working, do another ten minutes.</w:t>
+      </w:r>
+    </w:p>
+    <w:p>
+      <w:pPr>
+        <w:pStyle w:val="BodyText"/>
+      </w:pPr>
+      <w:r>
+        <w:t xml:space="preserve">The exceptions are the timed exercises. Clear some time in your schedule when you are in your prime. Don’t fear failure on the first try. Take a few swings. Laugh at how bad you can do the first time. I used to keep a score sheet on the number of times I proved 1=0, which basically means I made a dumb math error.</w:t>
+      </w:r>
+    </w:p>
+    <w:p>
+      <w:pPr>
+        <w:pStyle w:val="BodyText"/>
+      </w:pPr>
+      <w:r>
+        <w:t xml:space="preserve">Most of the problems you have with the material is not with the economics, it is the math we use to describe the economics. We restrict ourselves to what you learned by 9th grade, but you need to be fluent. Math is a language, specialized in describing relationships. It is hard to read a book, directions, or a menu when you don’t understand the language.</w:t>
+      </w:r>
+    </w:p>
+    <w:p>
+      <w:pPr>
+        <w:numPr>
+          <w:ilvl w:val="0"/>
+          <w:numId w:val="1005"/>
+        </w:numPr>
+        <w:pStyle w:val="Compact"/>
+      </w:pPr>
+      <w:r>
+        <w:t xml:space="preserve">Open Ebook and skim the chapter (5min)</w:t>
+      </w:r>
+    </w:p>
+    <w:p>
+      <w:pPr>
+        <w:numPr>
+          <w:ilvl w:val="0"/>
+          <w:numId w:val="1005"/>
+        </w:numPr>
+        <w:pStyle w:val="Compact"/>
+      </w:pPr>
+      <w:r>
+        <w:t xml:space="preserve">Read the</w:t>
       </w:r>
       <w:r>
         <w:t xml:space="preserve"> </w:t>
       </w:r>
       <w:r>
-        <w:rPr>
-          <w:strike/>
-        </w:rPr>
-        <w:t xml:space="preserve">15</w:t>
+        <w:t xml:space="preserve">“</w:t>
+      </w:r>
+      <w:r>
+        <w:t xml:space="preserve">What you will learn</w:t>
+      </w:r>
+      <w:r>
+        <w:t xml:space="preserve">”</w:t>
       </w:r>
       <w:r>
         <w:t xml:space="preserve"> </w:t>
       </w:r>
       <w:r>
-        <w:t xml:space="preserve">14</w:t>
-      </w:r>
-    </w:p>
-    <w:p>
-      <w:pPr>
-        <w:numPr>
-          <w:ilvl w:val="0"/>
-          <w:numId w:val="1004"/>
-        </w:numPr>
-        <w:pStyle w:val="Compact"/>
-      </w:pPr>
-      <w:r>
-        <w:t xml:space="preserve">A-:</w:t>
+        <w:t xml:space="preserve">in the introduction (2 min)</w:t>
+      </w:r>
+    </w:p>
+    <w:p>
+      <w:pPr>
+        <w:numPr>
+          <w:ilvl w:val="0"/>
+          <w:numId w:val="1005"/>
+        </w:numPr>
+        <w:pStyle w:val="Compact"/>
+      </w:pPr>
+      <w:r>
+        <w:t xml:space="preserve">Read the</w:t>
       </w:r>
       <w:r>
         <w:t xml:space="preserve"> </w:t>
       </w:r>
       <w:r>
-        <w:rPr>
-          <w:strike/>
-        </w:rPr>
-        <w:t xml:space="preserve">14</w:t>
+        <w:t xml:space="preserve">“</w:t>
+      </w:r>
+      <w:r>
+        <w:t xml:space="preserve">Quick Review</w:t>
+      </w:r>
+      <w:r>
+        <w:t xml:space="preserve">”</w:t>
       </w:r>
       <w:r>
         <w:t xml:space="preserve"> </w:t>
       </w:r>
       <w:r>
-        <w:t xml:space="preserve">13</w:t>
-      </w:r>
-    </w:p>
-    <w:p>
-      <w:pPr>
-        <w:numPr>
-          <w:ilvl w:val="0"/>
-          <w:numId w:val="1004"/>
-        </w:numPr>
-        <w:pStyle w:val="Compact"/>
-      </w:pPr>
-      <w:r>
-        <w:t xml:space="preserve">B+:</w:t>
-      </w:r>
-      <w:r>
-        <w:t xml:space="preserve"> </w:t>
-      </w:r>
-      <w:r>
-        <w:rPr>
-          <w:strike/>
-        </w:rPr>
-        <w:t xml:space="preserve">13</w:t>
-      </w:r>
-      <w:r>
-        <w:t xml:space="preserve"> </w:t>
-      </w:r>
-      <w:r>
-        <w:t xml:space="preserve">12</w:t>
-      </w:r>
-    </w:p>
-    <w:p>
-      <w:pPr>
-        <w:numPr>
-          <w:ilvl w:val="0"/>
-          <w:numId w:val="1004"/>
-        </w:numPr>
-        <w:pStyle w:val="Compact"/>
-      </w:pPr>
-      <w:r>
-        <w:t xml:space="preserve">B :</w:t>
-      </w:r>
-      <w:r>
-        <w:t xml:space="preserve"> </w:t>
-      </w:r>
-      <w:r>
-        <w:rPr>
-          <w:strike/>
-        </w:rPr>
-        <w:t xml:space="preserve">12</w:t>
-      </w:r>
-      <w:r>
-        <w:t xml:space="preserve"> </w:t>
-      </w:r>
-      <w:r>
-        <w:t xml:space="preserve">11</w:t>
-      </w:r>
-    </w:p>
-    <w:p>
-      <w:pPr>
-        <w:numPr>
-          <w:ilvl w:val="0"/>
-          <w:numId w:val="1004"/>
-        </w:numPr>
-        <w:pStyle w:val="Compact"/>
-      </w:pPr>
-      <w:r>
-        <w:t xml:space="preserve">B-:</w:t>
-      </w:r>
-      <w:r>
-        <w:t xml:space="preserve"> </w:t>
-      </w:r>
-      <w:r>
-        <w:rPr>
-          <w:strike/>
-        </w:rPr>
-        <w:t xml:space="preserve">11</w:t>
-      </w:r>
-      <w:r>
-        <w:t xml:space="preserve"> </w:t>
-      </w:r>
-      <w:r>
-        <w:t xml:space="preserve">10</w:t>
-      </w:r>
-    </w:p>
-    <w:p>
-      <w:pPr>
-        <w:numPr>
-          <w:ilvl w:val="0"/>
-          <w:numId w:val="1004"/>
-        </w:numPr>
-        <w:pStyle w:val="Compact"/>
-      </w:pPr>
-      <w:r>
-        <w:t xml:space="preserve">C+:</w:t>
-      </w:r>
-      <w:r>
-        <w:t xml:space="preserve"> </w:t>
-      </w:r>
-      <w:r>
-        <w:rPr>
-          <w:strike/>
-        </w:rPr>
-        <w:t xml:space="preserve">10</w:t>
-      </w:r>
-      <w:r>
-        <w:t xml:space="preserve"> </w:t>
-      </w:r>
-      <w:r>
-        <w:t xml:space="preserve">9</w:t>
-      </w:r>
-    </w:p>
-    <w:p>
-      <w:pPr>
-        <w:numPr>
-          <w:ilvl w:val="0"/>
-          <w:numId w:val="1004"/>
-        </w:numPr>
-        <w:pStyle w:val="Compact"/>
-      </w:pPr>
-      <w:r>
-        <w:t xml:space="preserve">C :</w:t>
-      </w:r>
-      <w:r>
-        <w:t xml:space="preserve"> </w:t>
-      </w:r>
-      <w:r>
-        <w:rPr>
-          <w:strike/>
-        </w:rPr>
-        <w:t xml:space="preserve">9</w:t>
-      </w:r>
-      <w:r>
-        <w:t xml:space="preserve"> </w:t>
-      </w:r>
-      <w:r>
-        <w:t xml:space="preserve">8</w:t>
-      </w:r>
-    </w:p>
-    <w:p>
-      <w:pPr>
-        <w:numPr>
-          <w:ilvl w:val="0"/>
-          <w:numId w:val="1004"/>
-        </w:numPr>
-        <w:pStyle w:val="Compact"/>
-      </w:pPr>
-      <w:r>
-        <w:t xml:space="preserve">C-: 7</w:t>
-      </w:r>
-    </w:p>
-    <w:p>
-      <w:pPr>
-        <w:numPr>
-          <w:ilvl w:val="0"/>
-          <w:numId w:val="1004"/>
-        </w:numPr>
-        <w:pStyle w:val="Compact"/>
-      </w:pPr>
-      <w:r>
-        <w:t xml:space="preserve">P : 7</w:t>
+        <w:t xml:space="preserve">at the end of each section (5 min)</w:t>
+      </w:r>
+    </w:p>
+    <w:p>
+      <w:pPr>
+        <w:numPr>
+          <w:ilvl w:val="0"/>
+          <w:numId w:val="1005"/>
+        </w:numPr>
+        <w:pStyle w:val="Compact"/>
+      </w:pPr>
+      <w:r>
+        <w:t xml:space="preserve">Go to class for the lecture on the topic</w:t>
+      </w:r>
+    </w:p>
+    <w:p>
+      <w:pPr>
+        <w:numPr>
+          <w:ilvl w:val="0"/>
+          <w:numId w:val="1005"/>
+        </w:numPr>
+        <w:pStyle w:val="Compact"/>
+      </w:pPr>
+      <w:r>
+        <w:t xml:space="preserve">Skim the chapter and pay attention to hotlinks, things in bold, and diagrams (20 min)</w:t>
+      </w:r>
+    </w:p>
+    <w:p>
+      <w:pPr>
+        <w:numPr>
+          <w:ilvl w:val="0"/>
+          <w:numId w:val="1005"/>
+        </w:numPr>
+        <w:pStyle w:val="Compact"/>
+      </w:pPr>
+      <w:r>
+        <w:t xml:space="preserve">Start the Learning Curve (LC) exercise. (This is a never-ending well of problems and feedback. Use this a lot, but keep the book open.)</w:t>
+      </w:r>
+    </w:p>
+    <w:p>
+      <w:pPr>
+        <w:numPr>
+          <w:ilvl w:val="1"/>
+          <w:numId w:val="1006"/>
+        </w:numPr>
+        <w:pStyle w:val="Compact"/>
+      </w:pPr>
+      <w:r>
+        <w:t xml:space="preserve">Open etext for each question and read/skim.</w:t>
+      </w:r>
+    </w:p>
+    <w:p>
+      <w:pPr>
+        <w:numPr>
+          <w:ilvl w:val="1"/>
+          <w:numId w:val="1006"/>
+        </w:numPr>
+        <w:pStyle w:val="Compact"/>
+      </w:pPr>
+      <w:r>
+        <w:t xml:space="preserve">Get a hint if you need it.</w:t>
+      </w:r>
+    </w:p>
+    <w:p>
+      <w:pPr>
+        <w:numPr>
+          <w:ilvl w:val="1"/>
+          <w:numId w:val="1006"/>
+        </w:numPr>
+        <w:pStyle w:val="Compact"/>
+      </w:pPr>
+      <w:r>
+        <w:t xml:space="preserve">Repeat until you hit the target score and full credit.</w:t>
+      </w:r>
+    </w:p>
+    <w:p>
+      <w:pPr>
+        <w:numPr>
+          <w:ilvl w:val="0"/>
+          <w:numId w:val="1005"/>
+        </w:numPr>
+        <w:pStyle w:val="Compact"/>
+      </w:pPr>
+      <w:r>
+        <w:t xml:space="preserve">Do the Working it Out (WO) exercise.</w:t>
+      </w:r>
+    </w:p>
+    <w:p>
+      <w:pPr>
+        <w:numPr>
+          <w:ilvl w:val="1"/>
+          <w:numId w:val="1007"/>
+        </w:numPr>
+        <w:pStyle w:val="Compact"/>
+      </w:pPr>
+      <w:r>
+        <w:t xml:space="preserve">If you don’t hit your target score, go back to the LC exercise, with the etext tab open, until you feel comfortable.</w:t>
+      </w:r>
+    </w:p>
+    <w:p>
+      <w:pPr>
+        <w:numPr>
+          <w:ilvl w:val="1"/>
+          <w:numId w:val="1007"/>
+        </w:numPr>
+        <w:pStyle w:val="Compact"/>
+      </w:pPr>
+      <w:r>
+        <w:t xml:space="preserve">Repeat up to 5 tries.</w:t>
+      </w:r>
+    </w:p>
+    <w:p>
+      <w:pPr>
+        <w:numPr>
+          <w:ilvl w:val="0"/>
+          <w:numId w:val="1005"/>
+        </w:numPr>
+        <w:pStyle w:val="Compact"/>
+      </w:pPr>
+      <w:r>
+        <w:t xml:space="preserve">Do the Homework (HW) exercise.</w:t>
+      </w:r>
+    </w:p>
+    <w:p>
+      <w:pPr>
+        <w:numPr>
+          <w:ilvl w:val="1"/>
+          <w:numId w:val="1008"/>
+        </w:numPr>
+        <w:pStyle w:val="Compact"/>
+      </w:pPr>
+      <w:r>
+        <w:t xml:space="preserve">If you don’t hit your target score, go back to the LC exercise, with the etext tab open, until you feel comfortable.</w:t>
+      </w:r>
+    </w:p>
+    <w:p>
+      <w:pPr>
+        <w:numPr>
+          <w:ilvl w:val="1"/>
+          <w:numId w:val="1008"/>
+        </w:numPr>
+        <w:pStyle w:val="Compact"/>
+      </w:pPr>
+      <w:r>
+        <w:t xml:space="preserve">Repeat up to 5 tries.</w:t>
+      </w:r>
+    </w:p>
+    <w:p>
+      <w:pPr>
+        <w:numPr>
+          <w:ilvl w:val="0"/>
+          <w:numId w:val="1005"/>
+        </w:numPr>
+        <w:pStyle w:val="Compact"/>
+      </w:pPr>
+      <w:r>
+        <w:t xml:space="preserve">If there is a Video Analysis (VA) exercise do it.</w:t>
+      </w:r>
+    </w:p>
+    <w:p>
+      <w:pPr>
+        <w:numPr>
+          <w:ilvl w:val="1"/>
+          <w:numId w:val="1009"/>
+        </w:numPr>
+        <w:pStyle w:val="Compact"/>
+      </w:pPr>
+      <w:r>
+        <w:t xml:space="preserve">These are short and the easiest exercise type. Keep trying until you get a perfect score.</w:t>
+      </w:r>
+    </w:p>
+    <w:p>
+      <w:pPr>
+        <w:numPr>
+          <w:ilvl w:val="1"/>
+          <w:numId w:val="1009"/>
+        </w:numPr>
+        <w:pStyle w:val="Compact"/>
+      </w:pPr>
+      <w:r>
+        <w:t xml:space="preserve">Repeat up to 5 times or you get a perfect score.</w:t>
+      </w:r>
+    </w:p>
+    <w:p>
+      <w:pPr>
+        <w:numPr>
+          <w:ilvl w:val="0"/>
+          <w:numId w:val="1005"/>
+        </w:numPr>
+        <w:pStyle w:val="Compact"/>
+      </w:pPr>
+      <w:r>
+        <w:t xml:space="preserve">Do the End of Chapter (EOC) exercise.</w:t>
+      </w:r>
+    </w:p>
+    <w:p>
+      <w:pPr>
+        <w:numPr>
+          <w:ilvl w:val="1"/>
+          <w:numId w:val="1010"/>
+        </w:numPr>
+        <w:pStyle w:val="Compact"/>
+      </w:pPr>
+      <w:r>
+        <w:t xml:space="preserve">These are the hard ones.</w:t>
+      </w:r>
+    </w:p>
+    <w:p>
+      <w:pPr>
+        <w:numPr>
+          <w:ilvl w:val="1"/>
+          <w:numId w:val="1010"/>
+        </w:numPr>
+        <w:pStyle w:val="Compact"/>
+      </w:pPr>
+      <w:r>
+        <w:t xml:space="preserve">If you don’t hit your target score, go back to the LC exercise, with the etext tab open, until you feel comfortable.</w:t>
+      </w:r>
+    </w:p>
+    <w:p>
+      <w:pPr>
+        <w:numPr>
+          <w:ilvl w:val="1"/>
+          <w:numId w:val="1010"/>
+        </w:numPr>
+        <w:pStyle w:val="Compact"/>
+      </w:pPr>
+      <w:r>
+        <w:t xml:space="preserve">Repeat up to 5 tries.</w:t>
+      </w:r>
+    </w:p>
+    <w:bookmarkEnd w:id="29"/>
+    <w:bookmarkEnd w:id="30"/>
+    <w:bookmarkStart w:id="33" w:name="a-few-words"/>
+    <w:p>
+      <w:pPr>
+        <w:pStyle w:val="Heading1"/>
+      </w:pPr>
+      <w:r>
+        <w:t xml:space="preserve">A Few Words</w:t>
       </w:r>
     </w:p>
     <w:p>
@@ -738,24 +997,6 @@
         <w:pStyle w:val="FirstParagraph"/>
       </w:pPr>
       <w:r>
-        <w:t xml:space="preserve">I reserve the right to ease these standards.</w:t>
-      </w:r>
-    </w:p>
-    <w:bookmarkEnd w:id="29"/>
-    <w:bookmarkStart w:id="32" w:name="a-few-words"/>
-    <w:p>
-      <w:pPr>
-        <w:pStyle w:val="Heading1"/>
-      </w:pPr>
-      <w:r>
-        <w:t xml:space="preserve">A Few Words</w:t>
-      </w:r>
-    </w:p>
-    <w:p>
-      <w:pPr>
-        <w:pStyle w:val="FirstParagraph"/>
-      </w:pPr>
-      <w:r>
         <w:t xml:space="preserve">My job is to help you learn. I set the bounds on what you should be learning, create the drills, give feedback, and help you get what you need out of the course for future classes and life.</w:t>
       </w:r>
     </w:p>
@@ -774,7 +1015,7 @@
       <w:r>
         <w:t xml:space="preserve">For many of you, the most challenging module is the first one that covers the math you need for the course. You only need Freshman High School Algebra. The textbook has a summary, but if you need more, work through Khan Academy (</w:t>
       </w:r>
-      <w:hyperlink r:id="rId30">
+      <w:hyperlink r:id="rId31">
         <w:r>
           <w:rPr>
             <w:rStyle w:val="Hyperlink"/>
@@ -797,7 +1038,7 @@
         <w:rPr>
           <w:rStyle w:val="FootnoteReference"/>
         </w:rPr>
-        <w:footnoteReference w:id="31"/>
+        <w:footnoteReference w:id="32"/>
       </w:r>
       <w:r>
         <w:t xml:space="preserve"> </w:t>
@@ -835,8 +1076,8 @@
         <w:t xml:space="preserve">My final point is about time. Expect to spend about twelve hours per week outside of class. Treat it like daily exercise. Put it on your calendar. Please don’t plan on marathon sessions; they don’t work.</w:t>
       </w:r>
     </w:p>
-    <w:bookmarkEnd w:id="32"/>
-    <w:bookmarkStart w:id="35" w:name="textbook-and-other-resources"/>
+    <w:bookmarkEnd w:id="33"/>
+    <w:bookmarkStart w:id="36" w:name="textbook-and-other-resources"/>
     <w:p>
       <w:pPr>
         <w:pStyle w:val="Heading1"/>
@@ -855,16 +1096,19 @@
       <w:r>
         <w:t xml:space="preserve"> </w:t>
       </w:r>
-      <w:hyperlink r:id="rId33">
+      <w:hyperlink r:id="rId34">
         <w:r>
           <w:rPr>
             <w:rStyle w:val="Hyperlink"/>
           </w:rPr>
-          <w:t xml:space="preserve">https://achieve.macmillanlearning.com/courses/asmeup</w:t>
+          <w:t xml:space="preserve">https://achieve.macmillanlearning.com/courses/4t22du</w:t>
         </w:r>
       </w:hyperlink>
-    </w:p>
-    <w:bookmarkStart w:id="34" w:name="topics"/>
+      <w:r>
+        <w:t xml:space="preserve">.</w:t>
+      </w:r>
+    </w:p>
+    <w:bookmarkStart w:id="35" w:name="topics"/>
     <w:p>
       <w:pPr>
         <w:pStyle w:val="Heading2"/>
@@ -877,7 +1121,7 @@
       <w:pPr>
         <w:numPr>
           <w:ilvl w:val="0"/>
-          <w:numId w:val="1005"/>
+          <w:numId w:val="1011"/>
         </w:numPr>
       </w:pPr>
       <w:r>
@@ -888,7 +1132,7 @@
       <w:pPr>
         <w:numPr>
           <w:ilvl w:val="0"/>
-          <w:numId w:val="1005"/>
+          <w:numId w:val="1011"/>
         </w:numPr>
       </w:pPr>
       <w:r>
@@ -899,7 +1143,7 @@
       <w:pPr>
         <w:numPr>
           <w:ilvl w:val="0"/>
-          <w:numId w:val="1005"/>
+          <w:numId w:val="1011"/>
         </w:numPr>
       </w:pPr>
       <w:r>
@@ -910,7 +1154,7 @@
       <w:pPr>
         <w:numPr>
           <w:ilvl w:val="0"/>
-          <w:numId w:val="1005"/>
+          <w:numId w:val="1011"/>
         </w:numPr>
       </w:pPr>
       <w:r>
@@ -921,7 +1165,7 @@
       <w:pPr>
         <w:numPr>
           <w:ilvl w:val="0"/>
-          <w:numId w:val="1005"/>
+          <w:numId w:val="1011"/>
         </w:numPr>
       </w:pPr>
       <w:r>
@@ -932,7 +1176,7 @@
       <w:pPr>
         <w:numPr>
           <w:ilvl w:val="0"/>
-          <w:numId w:val="1005"/>
+          <w:numId w:val="1011"/>
         </w:numPr>
       </w:pPr>
       <w:r>
@@ -943,7 +1187,7 @@
       <w:pPr>
         <w:numPr>
           <w:ilvl w:val="0"/>
-          <w:numId w:val="1005"/>
+          <w:numId w:val="1011"/>
         </w:numPr>
       </w:pPr>
       <w:r>
@@ -954,7 +1198,7 @@
       <w:pPr>
         <w:numPr>
           <w:ilvl w:val="0"/>
-          <w:numId w:val="1005"/>
+          <w:numId w:val="1011"/>
         </w:numPr>
       </w:pPr>
       <w:r>
@@ -965,7 +1209,7 @@
       <w:pPr>
         <w:numPr>
           <w:ilvl w:val="0"/>
-          <w:numId w:val="1005"/>
+          <w:numId w:val="1011"/>
         </w:numPr>
       </w:pPr>
       <w:r>
@@ -976,7 +1220,7 @@
       <w:pPr>
         <w:numPr>
           <w:ilvl w:val="0"/>
-          <w:numId w:val="1005"/>
+          <w:numId w:val="1011"/>
         </w:numPr>
       </w:pPr>
       <w:r>
@@ -987,7 +1231,7 @@
       <w:pPr>
         <w:numPr>
           <w:ilvl w:val="0"/>
-          <w:numId w:val="1005"/>
+          <w:numId w:val="1011"/>
         </w:numPr>
       </w:pPr>
       <w:r>
@@ -998,7 +1242,7 @@
       <w:pPr>
         <w:numPr>
           <w:ilvl w:val="0"/>
-          <w:numId w:val="1005"/>
+          <w:numId w:val="1011"/>
         </w:numPr>
       </w:pPr>
       <w:r>
@@ -1009,7 +1253,7 @@
       <w:pPr>
         <w:numPr>
           <w:ilvl w:val="0"/>
-          <w:numId w:val="1005"/>
+          <w:numId w:val="1011"/>
         </w:numPr>
       </w:pPr>
       <w:r>
@@ -1020,7 +1264,7 @@
       <w:pPr>
         <w:numPr>
           <w:ilvl w:val="0"/>
-          <w:numId w:val="1005"/>
+          <w:numId w:val="1011"/>
         </w:numPr>
       </w:pPr>
       <w:r>
@@ -1031,7 +1275,7 @@
       <w:pPr>
         <w:numPr>
           <w:ilvl w:val="0"/>
-          <w:numId w:val="1005"/>
+          <w:numId w:val="1011"/>
         </w:numPr>
       </w:pPr>
       <w:r>
@@ -1042,7 +1286,7 @@
       <w:pPr>
         <w:numPr>
           <w:ilvl w:val="0"/>
-          <w:numId w:val="1005"/>
+          <w:numId w:val="1011"/>
         </w:numPr>
       </w:pPr>
       <w:r>
@@ -1053,16 +1297,16 @@
       <w:pPr>
         <w:numPr>
           <w:ilvl w:val="0"/>
-          <w:numId w:val="1005"/>
+          <w:numId w:val="1011"/>
         </w:numPr>
       </w:pPr>
       <w:r>
         <w:t xml:space="preserve">Public Goods (Ch 17): We share some goods – like parks, roads, and national defense. Deciding how much of these shared goods to have is more complex than figuring out how many cups of coffee to drink.</w:t>
       </w:r>
     </w:p>
-    <w:bookmarkEnd w:id="34"/>
     <w:bookmarkEnd w:id="35"/>
-    <w:bookmarkStart w:id="43" w:name="policy-statements-from-the-university"/>
+    <w:bookmarkEnd w:id="36"/>
+    <w:bookmarkStart w:id="44" w:name="policy-statements-from-the-university"/>
     <w:p>
       <w:pPr>
         <w:pStyle w:val="Heading1"/>
@@ -1075,7 +1319,7 @@
       <w:pPr>
         <w:numPr>
           <w:ilvl w:val="0"/>
-          <w:numId w:val="1006"/>
+          <w:numId w:val="1012"/>
         </w:numPr>
       </w:pPr>
       <w:r>
@@ -1091,7 +1335,7 @@
       <w:r>
         <w:t xml:space="preserve"> </w:t>
       </w:r>
-      <w:hyperlink r:id="rId36">
+      <w:hyperlink r:id="rId37">
         <w:r>
           <w:rPr>
             <w:rStyle w:val="Hyperlink"/>
@@ -1104,7 +1348,7 @@
       <w:pPr>
         <w:numPr>
           <w:ilvl w:val="0"/>
-          <w:numId w:val="1006"/>
+          <w:numId w:val="1012"/>
         </w:numPr>
       </w:pPr>
       <w:r>
@@ -1120,7 +1364,7 @@
       <w:r>
         <w:t xml:space="preserve"> </w:t>
       </w:r>
-      <w:hyperlink r:id="rId37">
+      <w:hyperlink r:id="rId38">
         <w:r>
           <w:rPr>
             <w:rStyle w:val="Hyperlink"/>
@@ -1133,7 +1377,7 @@
       <w:pPr>
         <w:numPr>
           <w:ilvl w:val="0"/>
-          <w:numId w:val="1006"/>
+          <w:numId w:val="1012"/>
         </w:numPr>
       </w:pPr>
       <w:r>
@@ -1151,7 +1395,7 @@
       <w:pPr>
         <w:numPr>
           <w:ilvl w:val="0"/>
-          <w:numId w:val="1006"/>
+          <w:numId w:val="1012"/>
         </w:numPr>
       </w:pPr>
       <w:r>
@@ -1169,7 +1413,7 @@
       <w:pPr>
         <w:numPr>
           <w:ilvl w:val="1"/>
-          <w:numId w:val="1007"/>
+          <w:numId w:val="1013"/>
         </w:numPr>
         <w:pStyle w:val="Compact"/>
       </w:pPr>
@@ -1181,7 +1425,7 @@
       <w:pPr>
         <w:numPr>
           <w:ilvl w:val="1"/>
-          <w:numId w:val="1007"/>
+          <w:numId w:val="1013"/>
         </w:numPr>
         <w:pStyle w:val="Compact"/>
       </w:pPr>
@@ -1193,7 +1437,7 @@
       <w:pPr>
         <w:numPr>
           <w:ilvl w:val="1"/>
-          <w:numId w:val="1007"/>
+          <w:numId w:val="1013"/>
         </w:numPr>
         <w:pStyle w:val="Compact"/>
       </w:pPr>
@@ -1205,7 +1449,7 @@
       <w:pPr>
         <w:numPr>
           <w:ilvl w:val="1"/>
-          <w:numId w:val="1007"/>
+          <w:numId w:val="1013"/>
         </w:numPr>
         <w:pStyle w:val="Compact"/>
       </w:pPr>
@@ -1217,7 +1461,7 @@
       <w:pPr>
         <w:numPr>
           <w:ilvl w:val="1"/>
-          <w:numId w:val="1007"/>
+          <w:numId w:val="1013"/>
         </w:numPr>
         <w:pStyle w:val="Compact"/>
       </w:pPr>
@@ -1229,7 +1473,7 @@
       <w:pPr>
         <w:numPr>
           <w:ilvl w:val="0"/>
-          <w:numId w:val="1006"/>
+          <w:numId w:val="1012"/>
         </w:numPr>
       </w:pPr>
       <w:r>
@@ -1245,7 +1489,7 @@
       <w:r>
         <w:t xml:space="preserve"> </w:t>
       </w:r>
-      <w:hyperlink r:id="rId38">
+      <w:hyperlink r:id="rId39">
         <w:r>
           <w:rPr>
             <w:rStyle w:val="Hyperlink"/>
@@ -1259,7 +1503,7 @@
       <w:r>
         <w:t xml:space="preserve"> </w:t>
       </w:r>
-      <w:hyperlink r:id="rId39">
+      <w:hyperlink r:id="rId40">
         <w:r>
           <w:rPr>
             <w:rStyle w:val="Hyperlink"/>
@@ -1278,7 +1522,7 @@
       <w:pPr>
         <w:numPr>
           <w:ilvl w:val="0"/>
-          <w:numId w:val="1006"/>
+          <w:numId w:val="1012"/>
         </w:numPr>
       </w:pPr>
       <w:r>
@@ -1294,7 +1538,7 @@
       <w:r>
         <w:t xml:space="preserve"> </w:t>
       </w:r>
-      <w:hyperlink r:id="rId40">
+      <w:hyperlink r:id="rId41">
         <w:r>
           <w:rPr>
             <w:rStyle w:val="Hyperlink"/>
@@ -1307,7 +1551,7 @@
       <w:pPr>
         <w:numPr>
           <w:ilvl w:val="0"/>
-          <w:numId w:val="1006"/>
+          <w:numId w:val="1012"/>
         </w:numPr>
       </w:pPr>
       <w:r>
@@ -1326,7 +1570,7 @@
       <w:r>
         <w:t xml:space="preserve"> </w:t>
       </w:r>
-      <w:hyperlink r:id="rId41">
+      <w:hyperlink r:id="rId42">
         <w:r>
           <w:rPr>
             <w:rStyle w:val="Hyperlink"/>
@@ -1342,7 +1586,7 @@
       <w:pPr>
         <w:numPr>
           <w:ilvl w:val="0"/>
-          <w:numId w:val="1006"/>
+          <w:numId w:val="1012"/>
         </w:numPr>
       </w:pPr>
       <w:r>
@@ -1360,7 +1604,7 @@
       <w:pPr>
         <w:numPr>
           <w:ilvl w:val="1"/>
-          <w:numId w:val="1008"/>
+          <w:numId w:val="1014"/>
         </w:numPr>
         <w:pStyle w:val="Compact"/>
       </w:pPr>
@@ -1372,7 +1616,7 @@
       <w:pPr>
         <w:numPr>
           <w:ilvl w:val="1"/>
-          <w:numId w:val="1008"/>
+          <w:numId w:val="1014"/>
         </w:numPr>
         <w:pStyle w:val="Compact"/>
       </w:pPr>
@@ -1384,7 +1628,7 @@
       <w:pPr>
         <w:numPr>
           <w:ilvl w:val="1"/>
-          <w:numId w:val="1008"/>
+          <w:numId w:val="1014"/>
         </w:numPr>
         <w:pStyle w:val="Compact"/>
       </w:pPr>
@@ -1402,7 +1646,7 @@
       <w:pPr>
         <w:numPr>
           <w:ilvl w:val="0"/>
-          <w:numId w:val="1006"/>
+          <w:numId w:val="1012"/>
         </w:numPr>
       </w:pPr>
       <w:r>
@@ -1420,7 +1664,7 @@
       <w:pPr>
         <w:numPr>
           <w:ilvl w:val="0"/>
-          <w:numId w:val="1006"/>
+          <w:numId w:val="1012"/>
         </w:numPr>
       </w:pPr>
       <w:r>
@@ -1438,7 +1682,7 @@
       <w:pPr>
         <w:numPr>
           <w:ilvl w:val="0"/>
-          <w:numId w:val="1006"/>
+          <w:numId w:val="1012"/>
         </w:numPr>
       </w:pPr>
       <w:r>
@@ -1462,7 +1706,7 @@
       <w:r>
         <w:t xml:space="preserve"> </w:t>
       </w:r>
-      <w:hyperlink r:id="rId42">
+      <w:hyperlink r:id="rId43">
         <w:r>
           <w:rPr>
             <w:rStyle w:val="Hyperlink"/>
@@ -1474,7 +1718,7 @@
         <w:t xml:space="preserve">. There is a branch for each term with master being the current term.</w:t>
       </w:r>
     </w:p>
-    <w:bookmarkEnd w:id="43"/>
+    <w:bookmarkEnd w:id="44"/>
     <w:sectPr/>
   </w:body>
 </w:document>
@@ -1530,7 +1774,7 @@
       </w:r>
     </w:p>
   </w:footnote>
-  <w:footnote w:id="31">
+  <w:footnote w:id="32">
     <w:p>
       <w:pPr>
         <w:pStyle w:val="FootnoteText"/>
@@ -1837,7 +2081,34 @@
     </w:lvlOverride>
   </w:num>
   <w:num w:numId="1006">
-    <w:abstractNumId w:val="991"/>
+    <w:abstractNumId w:val="99411"/>
+    <w:lvlOverride w:ilvl="0">
+      <w:startOverride w:val="1"/>
+    </w:lvlOverride>
+    <w:lvlOverride w:ilvl="1">
+      <w:startOverride w:val="1"/>
+    </w:lvlOverride>
+    <w:lvlOverride w:ilvl="2">
+      <w:startOverride w:val="1"/>
+    </w:lvlOverride>
+    <w:lvlOverride w:ilvl="3">
+      <w:startOverride w:val="1"/>
+    </w:lvlOverride>
+    <w:lvlOverride w:ilvl="4">
+      <w:startOverride w:val="1"/>
+    </w:lvlOverride>
+    <w:lvlOverride w:ilvl="5">
+      <w:startOverride w:val="1"/>
+    </w:lvlOverride>
+    <w:lvlOverride w:ilvl="6">
+      <w:startOverride w:val="1"/>
+    </w:lvlOverride>
+    <w:lvlOverride w:ilvl="7">
+      <w:startOverride w:val="1"/>
+    </w:lvlOverride>
+    <w:lvlOverride w:ilvl="8">
+      <w:startOverride w:val="1"/>
+    </w:lvlOverride>
   </w:num>
   <w:num w:numId="1007">
     <w:abstractNumId w:val="99411"/>
@@ -1870,6 +2141,159 @@
     </w:lvlOverride>
   </w:num>
   <w:num w:numId="1008">
+    <w:abstractNumId w:val="99411"/>
+    <w:lvlOverride w:ilvl="0">
+      <w:startOverride w:val="1"/>
+    </w:lvlOverride>
+    <w:lvlOverride w:ilvl="1">
+      <w:startOverride w:val="1"/>
+    </w:lvlOverride>
+    <w:lvlOverride w:ilvl="2">
+      <w:startOverride w:val="1"/>
+    </w:lvlOverride>
+    <w:lvlOverride w:ilvl="3">
+      <w:startOverride w:val="1"/>
+    </w:lvlOverride>
+    <w:lvlOverride w:ilvl="4">
+      <w:startOverride w:val="1"/>
+    </w:lvlOverride>
+    <w:lvlOverride w:ilvl="5">
+      <w:startOverride w:val="1"/>
+    </w:lvlOverride>
+    <w:lvlOverride w:ilvl="6">
+      <w:startOverride w:val="1"/>
+    </w:lvlOverride>
+    <w:lvlOverride w:ilvl="7">
+      <w:startOverride w:val="1"/>
+    </w:lvlOverride>
+    <w:lvlOverride w:ilvl="8">
+      <w:startOverride w:val="1"/>
+    </w:lvlOverride>
+  </w:num>
+  <w:num w:numId="1009">
+    <w:abstractNumId w:val="99411"/>
+    <w:lvlOverride w:ilvl="0">
+      <w:startOverride w:val="1"/>
+    </w:lvlOverride>
+    <w:lvlOverride w:ilvl="1">
+      <w:startOverride w:val="1"/>
+    </w:lvlOverride>
+    <w:lvlOverride w:ilvl="2">
+      <w:startOverride w:val="1"/>
+    </w:lvlOverride>
+    <w:lvlOverride w:ilvl="3">
+      <w:startOverride w:val="1"/>
+    </w:lvlOverride>
+    <w:lvlOverride w:ilvl="4">
+      <w:startOverride w:val="1"/>
+    </w:lvlOverride>
+    <w:lvlOverride w:ilvl="5">
+      <w:startOverride w:val="1"/>
+    </w:lvlOverride>
+    <w:lvlOverride w:ilvl="6">
+      <w:startOverride w:val="1"/>
+    </w:lvlOverride>
+    <w:lvlOverride w:ilvl="7">
+      <w:startOverride w:val="1"/>
+    </w:lvlOverride>
+    <w:lvlOverride w:ilvl="8">
+      <w:startOverride w:val="1"/>
+    </w:lvlOverride>
+  </w:num>
+  <w:num w:numId="1010">
+    <w:abstractNumId w:val="99411"/>
+    <w:lvlOverride w:ilvl="0">
+      <w:startOverride w:val="1"/>
+    </w:lvlOverride>
+    <w:lvlOverride w:ilvl="1">
+      <w:startOverride w:val="1"/>
+    </w:lvlOverride>
+    <w:lvlOverride w:ilvl="2">
+      <w:startOverride w:val="1"/>
+    </w:lvlOverride>
+    <w:lvlOverride w:ilvl="3">
+      <w:startOverride w:val="1"/>
+    </w:lvlOverride>
+    <w:lvlOverride w:ilvl="4">
+      <w:startOverride w:val="1"/>
+    </w:lvlOverride>
+    <w:lvlOverride w:ilvl="5">
+      <w:startOverride w:val="1"/>
+    </w:lvlOverride>
+    <w:lvlOverride w:ilvl="6">
+      <w:startOverride w:val="1"/>
+    </w:lvlOverride>
+    <w:lvlOverride w:ilvl="7">
+      <w:startOverride w:val="1"/>
+    </w:lvlOverride>
+    <w:lvlOverride w:ilvl="8">
+      <w:startOverride w:val="1"/>
+    </w:lvlOverride>
+  </w:num>
+  <w:num w:numId="1011">
+    <w:abstractNumId w:val="99411"/>
+    <w:lvlOverride w:ilvl="0">
+      <w:startOverride w:val="1"/>
+    </w:lvlOverride>
+    <w:lvlOverride w:ilvl="1">
+      <w:startOverride w:val="1"/>
+    </w:lvlOverride>
+    <w:lvlOverride w:ilvl="2">
+      <w:startOverride w:val="1"/>
+    </w:lvlOverride>
+    <w:lvlOverride w:ilvl="3">
+      <w:startOverride w:val="1"/>
+    </w:lvlOverride>
+    <w:lvlOverride w:ilvl="4">
+      <w:startOverride w:val="1"/>
+    </w:lvlOverride>
+    <w:lvlOverride w:ilvl="5">
+      <w:startOverride w:val="1"/>
+    </w:lvlOverride>
+    <w:lvlOverride w:ilvl="6">
+      <w:startOverride w:val="1"/>
+    </w:lvlOverride>
+    <w:lvlOverride w:ilvl="7">
+      <w:startOverride w:val="1"/>
+    </w:lvlOverride>
+    <w:lvlOverride w:ilvl="8">
+      <w:startOverride w:val="1"/>
+    </w:lvlOverride>
+  </w:num>
+  <w:num w:numId="1012">
+    <w:abstractNumId w:val="991"/>
+  </w:num>
+  <w:num w:numId="1013">
+    <w:abstractNumId w:val="99411"/>
+    <w:lvlOverride w:ilvl="0">
+      <w:startOverride w:val="1"/>
+    </w:lvlOverride>
+    <w:lvlOverride w:ilvl="1">
+      <w:startOverride w:val="1"/>
+    </w:lvlOverride>
+    <w:lvlOverride w:ilvl="2">
+      <w:startOverride w:val="1"/>
+    </w:lvlOverride>
+    <w:lvlOverride w:ilvl="3">
+      <w:startOverride w:val="1"/>
+    </w:lvlOverride>
+    <w:lvlOverride w:ilvl="4">
+      <w:startOverride w:val="1"/>
+    </w:lvlOverride>
+    <w:lvlOverride w:ilvl="5">
+      <w:startOverride w:val="1"/>
+    </w:lvlOverride>
+    <w:lvlOverride w:ilvl="6">
+      <w:startOverride w:val="1"/>
+    </w:lvlOverride>
+    <w:lvlOverride w:ilvl="7">
+      <w:startOverride w:val="1"/>
+    </w:lvlOverride>
+    <w:lvlOverride w:ilvl="8">
+      <w:startOverride w:val="1"/>
+    </w:lvlOverride>
+  </w:num>
+  <w:num w:numId="1014">
     <w:abstractNumId w:val="991"/>
   </w:num>
 </w:numbering>

</xml_diff>

<commit_message>
End of term cut point changes.
</commit_message>
<xml_diff>
--- a/SyllabusEC201Woods.docx
+++ b/SyllabusEC201Woods.docx
@@ -517,7 +517,7 @@
         <w:pStyle w:val="Compact"/>
       </w:pPr>
       <w:r>
-        <w:t xml:space="preserve">A : 15</w:t>
+        <w:t xml:space="preserve">A : 12</w:t>
       </w:r>
       <w:r>
         <w:br/>
@@ -532,7 +532,7 @@
         <w:pStyle w:val="Compact"/>
       </w:pPr>
       <w:r>
-        <w:t xml:space="preserve">A-: 14</w:t>
+        <w:t xml:space="preserve">A-: 11</w:t>
       </w:r>
       <w:r>
         <w:br/>
@@ -547,7 +547,7 @@
         <w:pStyle w:val="Compact"/>
       </w:pPr>
       <w:r>
-        <w:t xml:space="preserve">B+: 13</w:t>
+        <w:t xml:space="preserve">B+: 10</w:t>
       </w:r>
       <w:r>
         <w:br/>
@@ -562,7 +562,7 @@
         <w:pStyle w:val="Compact"/>
       </w:pPr>
       <w:r>
-        <w:t xml:space="preserve">B : 12</w:t>
+        <w:t xml:space="preserve">B : 9</w:t>
       </w:r>
       <w:r>
         <w:br/>
@@ -577,7 +577,7 @@
         <w:pStyle w:val="Compact"/>
       </w:pPr>
       <w:r>
-        <w:t xml:space="preserve">B-: 11</w:t>
+        <w:t xml:space="preserve">B-: 8</w:t>
       </w:r>
       <w:r>
         <w:br/>
@@ -592,7 +592,7 @@
         <w:pStyle w:val="Compact"/>
       </w:pPr>
       <w:r>
-        <w:t xml:space="preserve">C+: 10</w:t>
+        <w:t xml:space="preserve">C+: 7</w:t>
       </w:r>
       <w:r>
         <w:br/>
@@ -607,7 +607,7 @@
         <w:pStyle w:val="Compact"/>
       </w:pPr>
       <w:r>
-        <w:t xml:space="preserve">C : 9</w:t>
+        <w:t xml:space="preserve">C : 6</w:t>
       </w:r>
       <w:r>
         <w:br/>
@@ -622,7 +622,7 @@
         <w:pStyle w:val="Compact"/>
       </w:pPr>
       <w:r>
-        <w:t xml:space="preserve">C-: 7</w:t>
+        <w:t xml:space="preserve">C-: 5</w:t>
       </w:r>
       <w:r>
         <w:br/>
@@ -637,7 +637,7 @@
         <w:pStyle w:val="Compact"/>
       </w:pPr>
       <w:r>
-        <w:t xml:space="preserve">P : 7</w:t>
+        <w:t xml:space="preserve">P : 5</w:t>
       </w:r>
     </w:p>
     <w:p>

</xml_diff>

<commit_message>
fixed ga and office hours. added word.
</commit_message>
<xml_diff>
--- a/SyllabusEC201Woods.docx
+++ b/SyllabusEC201Woods.docx
@@ -204,7 +204,7 @@
         <w:pStyle w:val="Compact"/>
       </w:pPr>
       <w:r>
-        <w:t xml:space="preserve">Tuesday, Thursday 3-4 pm</w:t>
+        <w:t xml:space="preserve">Friday 1-3 pm</w:t>
       </w:r>
     </w:p>
     <w:p>
@@ -216,7 +216,7 @@
         <w:pStyle w:val="Compact"/>
       </w:pPr>
       <w:r>
-        <w:t xml:space="preserve">Wednesday 9-11 am</w:t>
+        <w:t xml:space="preserve">Wednesday 11-12:30 pm</w:t>
       </w:r>
     </w:p>
     <w:bookmarkEnd w:id="24"/>

</xml_diff>

<commit_message>
Last update for spring 2023.  Grade scale change
</commit_message>
<xml_diff>
--- a/SyllabusEC201Woods.docx
+++ b/SyllabusEC201Woods.docx
@@ -25,13 +25,13 @@
         <w:t xml:space="preserve"> </w:t>
       </w:r>
       <w:r>
-        <w:t xml:space="preserve">Fall</w:t>
+        <w:t xml:space="preserve">Spring</w:t>
       </w:r>
       <w:r>
         <w:t xml:space="preserve"> </w:t>
       </w:r>
       <w:r>
-        <w:t xml:space="preserve">2022</w:t>
+        <w:t xml:space="preserve">2023</w:t>
       </w:r>
     </w:p>
     <w:p>
@@ -95,7 +95,7 @@
         <w:pStyle w:val="FirstParagraph"/>
       </w:pPr>
       <w:r>
-        <w:t xml:space="preserve">You should have access to Zoom and a functioning web browser. The slides are interactive and assume you have some touch or pseudo-pen interface. For example, you could use your finger and your phone (which works but I would not recommend), a computer with a touch screen, or even a small $30 Wacom tablet.</w:t>
+        <w:t xml:space="preserve">You should have access to Zoom and a functioning web browser. The slides are interactive, and assume you have some touch or pseudo-pen interface. For example, you could use your finger and your phone (which works, but I would not recommend it), a computer with a touch screen, or even a small $30 Wacom tablet.</w:t>
       </w:r>
     </w:p>
     <w:p>
@@ -167,7 +167,7 @@
         <w:pStyle w:val="BodyText"/>
       </w:pPr>
       <w:r>
-        <w:t xml:space="preserve">Slack allows for IM and forum-style communication. It even handles phone and video calls. If you have a question about course material or the course itself, ask in one of the channels, e.g., #micro_general for EC201 and #macro_general for EC202. If you have a personal message not intended for others, send a direct message to</w:t>
+        <w:t xml:space="preserve">Slack allows for IM and forum-style communication. It even handles phone and video calls. If you have a question about the course material or the course itself, ask it in #macro_general_spring_2023 or #micro_general_spring_2023. The #macro_slides_spring_2023 or #micro_slides_spring_2023 channel will have your copy of the slides. If you have a personal message not intended for others, send a direct message to</w:t>
       </w:r>
       <w:r>
         <w:t xml:space="preserve"> </w:t>
@@ -192,7 +192,7 @@
         <w:pStyle w:val="BodyText"/>
       </w:pPr>
       <w:r>
-        <w:t xml:space="preserve">Office hours, where I or the GA, Noah, will be active on Slack to answer questions via text, voice, or video, are scattered throughout the week in the attempt to make at least one convenient for you. I will respond on Slack at other times, but I will not respond immediately.</w:t>
+        <w:t xml:space="preserve">I will be available on Slack to answer questions via text, voice, or video, but my responses may not be immediately outside regular office hours. Also, I tend to be an early bird, so don’t expect me to respond in the evening.</w:t>
       </w:r>
     </w:p>
     <w:p>
@@ -204,7 +204,10 @@
         <w:pStyle w:val="Compact"/>
       </w:pPr>
       <w:r>
-        <w:t xml:space="preserve">Friday 1-3 pm</w:t>
+        <w:t xml:space="preserve">MW 1 pm- 2 pm</w:t>
+      </w:r>
+      <w:r>
+        <w:br/>
       </w:r>
     </w:p>
     <w:p>
@@ -216,7 +219,7 @@
         <w:pStyle w:val="Compact"/>
       </w:pPr>
       <w:r>
-        <w:t xml:space="preserve">Wednesday 11-12:30 pm</w:t>
+        <w:t xml:space="preserve">TR 8 am - 9 am</w:t>
       </w:r>
     </w:p>
     <w:bookmarkEnd w:id="24"/>
@@ -234,7 +237,7 @@
         <w:pStyle w:val="FirstParagraph"/>
       </w:pPr>
       <w:r>
-        <w:t xml:space="preserve">This class is in-person, but I’ve set things up so you can attend remotely if you prefer or if you are ill on class day.</w:t>
+        <w:t xml:space="preserve">This is a remote synchronous class, which means we are all on Zoom at a specific time.</w:t>
       </w:r>
     </w:p>
     <w:bookmarkStart w:id="27" w:name="regular-lecture-days"/>
@@ -251,13 +254,7 @@
         <w:pStyle w:val="FirstParagraph"/>
       </w:pPr>
       <w:r>
-        <w:t xml:space="preserve">I’ll have Zoom up. The in-class material will be a combination of Google slides, which I will share through pearkdeck, and perhaps a whiteboard for problem-solving.</w:t>
-      </w:r>
-      <w:r>
-        <w:t xml:space="preserve"> </w:t>
-      </w:r>
-      <w:r>
-        <w:t xml:space="preserve">The slides will be shared with you and stay synced automatically.</w:t>
+        <w:t xml:space="preserve">I’ll have Zoom up. The in-class material will combine Google slides, which I will share through peardeck, and perhaps a whiteboard for problem-solving. The slides will be shared with you and stay synced automatically.</w:t>
       </w:r>
     </w:p>
     <w:p>
@@ -265,7 +262,7 @@
         <w:pStyle w:val="BodyText"/>
       </w:pPr>
       <w:r>
-        <w:t xml:space="preserve">There will also be a lot of collaborative elements to these slides. I may ask you to draw a diagram of a domestic market with imports, and I will see what each of you do. This is why the psudo-pen interface is important.</w:t>
+        <w:t xml:space="preserve">There will be participative elements to these slides. I may ask you to draw a diagram of a domestic market with imports, and I will see what each of you do. This is why the pseudo-pen interface is important.</w:t>
       </w:r>
       <w:r>
         <w:t xml:space="preserve"> </w:t>
@@ -282,7 +279,7 @@
         <w:pStyle w:val="BodyText"/>
       </w:pPr>
       <w:r>
-        <w:t xml:space="preserve">Stay alert. Stay engaged. You will find a copy of your work in #micro_slides_fall_2022 in slack.</w:t>
+        <w:t xml:space="preserve">Stay alert. Stay engaged. You will find a copy of your work in #macro_slides_spring_2023 in slack.</w:t>
       </w:r>
     </w:p>
     <w:p>
@@ -306,7 +303,7 @@
         <w:t xml:space="preserve"> </w:t>
       </w:r>
       <w:r>
-        <w:t xml:space="preserve">work up for others to see. We will also look at how well you did on those in-class exercises, either getting things generally right or showing some progress towards doing well. This will show up in the grade book as a quick assessment:</w:t>
+        <w:t xml:space="preserve">work up for others to see. We will also look at how well you did on those in-class exercises, either getting things generally right or showing some progress toward doing well. This will show up in the grade book as a quick assessment:</w:t>
       </w:r>
     </w:p>
     <w:p>
@@ -342,7 +339,7 @@
         <w:pStyle w:val="Compact"/>
       </w:pPr>
       <w:r>
-        <w:t xml:space="preserve">2: Active student that is making progress towards learning the material.</w:t>
+        <w:t xml:space="preserve">2: Active student that is making progress toward learning the material.</w:t>
       </w:r>
     </w:p>
     <w:p>
@@ -350,7 +347,7 @@
         <w:pStyle w:val="FirstParagraph"/>
       </w:pPr>
       <w:r>
-        <w:t xml:space="preserve">We will focus on the actual written work so the extroverts don’t get all the credit.</w:t>
+        <w:t xml:space="preserve">We will focus on the written work, so the extroverts don’t get all the credit.</w:t>
       </w:r>
     </w:p>
     <w:p>
@@ -392,7 +389,7 @@
         <w:pStyle w:val="FirstParagraph"/>
       </w:pPr>
       <w:r>
-        <w:t xml:space="preserve">Your grade in the class is determined by the number of modules you complete at an acceptable level. The more modules you complete, the higher your grade.</w:t>
+        <w:t xml:space="preserve">Your grade in the class will be determined by the number of modules you complete at an acceptable level. The more modules you complete, the higher your grade. This is known as Specifications Grading and is becoming more and more common.</w:t>
       </w:r>
     </w:p>
     <w:p>
@@ -400,7 +397,7 @@
         <w:pStyle w:val="BodyText"/>
       </w:pPr>
       <w:r>
-        <w:t xml:space="preserve">Your participation in-class determines the acceptable level on each module. The minimum average to pass the module for each participation level is:</w:t>
+        <w:t xml:space="preserve">Your in-class participation determines the cut score on each module. The minimum average to pass the module for each participation level is:</w:t>
       </w:r>
     </w:p>
     <w:p>
@@ -414,6 +411,9 @@
       <w:r>
         <w:t xml:space="preserve">Participation 0: 90%</w:t>
       </w:r>
+      <w:r>
+        <w:br/>
+      </w:r>
     </w:p>
     <w:p>
       <w:pPr>
@@ -426,6 +426,9 @@
       <w:r>
         <w:t xml:space="preserve">Participation 1: 80%</w:t>
       </w:r>
+      <w:r>
+        <w:br/>
+      </w:r>
     </w:p>
     <w:p>
       <w:pPr>
@@ -438,13 +441,16 @@
       <w:r>
         <w:t xml:space="preserve">Participation 2: 70%</w:t>
       </w:r>
+      <w:r>
+        <w:br/>
+      </w:r>
     </w:p>
     <w:p>
       <w:pPr>
         <w:pStyle w:val="FirstParagraph"/>
       </w:pPr>
       <w:r>
-        <w:t xml:space="preserve">Exercises for all the modules are available at the start of the term. The due dates are approximately three weeks after introducing the topic, but that lag time will decrease to a week near the end of the term.</w:t>
+        <w:t xml:space="preserve">Exercises for all the modules are available at the start of the term. The due dates are two to three weeks after the topic is introduced, but that lag time will decrease to a week near the end of the term.</w:t>
       </w:r>
     </w:p>
     <w:p>
@@ -460,7 +466,7 @@
         <w:pStyle w:val="BodyText"/>
       </w:pPr>
       <w:r>
-        <w:t xml:space="preserve">The exceptions are the Learning Curve (LC) modules, which you can take as often as you wish, but a minimum cut point for 100% credit.</w:t>
+        <w:t xml:space="preserve">The exception is the Learning Curve (LC) modules, which can be taken as often as you wish and have a minimum cut point for 100% credit.</w:t>
       </w:r>
     </w:p>
     <w:p>
@@ -468,7 +474,7 @@
         <w:pStyle w:val="BodyText"/>
       </w:pPr>
       <w:r>
-        <w:t xml:space="preserve">It is easiest to see the Modules in Achieve when you view by</w:t>
+        <w:t xml:space="preserve">The modules and quizzes are available through canvas. The reading assignments are at the top of each module and the exercises follow. You can also work directly in Achieve. It is easiest to see the Modules when you view by</w:t>
       </w:r>
       <w:r>
         <w:t xml:space="preserve"> </w:t>
@@ -488,7 +494,7 @@
         <w:pStyle w:val="BodyText"/>
       </w:pPr>
       <w:r>
-        <w:t xml:space="preserve">The cut points for number of modules needed for course grades are:</w:t>
+        <w:t xml:space="preserve">The cut points for the number of modules needed for course grades are:</w:t>
       </w:r>
     </w:p>
     <w:p>
@@ -500,7 +506,10 @@
         <w:pStyle w:val="Compact"/>
       </w:pPr>
       <w:r>
-        <w:t xml:space="preserve">A : 15</w:t>
+        <w:t xml:space="preserve">A : 15-2 =13</w:t>
+      </w:r>
+      <w:r>
+        <w:br/>
       </w:r>
     </w:p>
     <w:p>
@@ -512,7 +521,10 @@
         <w:pStyle w:val="Compact"/>
       </w:pPr>
       <w:r>
-        <w:t xml:space="preserve">A-: 14</w:t>
+        <w:t xml:space="preserve">A-: 14-2 =12</w:t>
+      </w:r>
+      <w:r>
+        <w:br/>
       </w:r>
     </w:p>
     <w:p>
@@ -524,7 +536,10 @@
         <w:pStyle w:val="Compact"/>
       </w:pPr>
       <w:r>
-        <w:t xml:space="preserve">B+: 13</w:t>
+        <w:t xml:space="preserve">B+: 13-2 = 11</w:t>
+      </w:r>
+      <w:r>
+        <w:br/>
       </w:r>
     </w:p>
     <w:p>
@@ -536,7 +551,10 @@
         <w:pStyle w:val="Compact"/>
       </w:pPr>
       <w:r>
-        <w:t xml:space="preserve">B : 12</w:t>
+        <w:t xml:space="preserve">B : 12-1=10</w:t>
+      </w:r>
+      <w:r>
+        <w:br/>
       </w:r>
     </w:p>
     <w:p>
@@ -548,7 +566,10 @@
         <w:pStyle w:val="Compact"/>
       </w:pPr>
       <w:r>
-        <w:t xml:space="preserve">B-: 11</w:t>
+        <w:t xml:space="preserve">B-: 11-1 =10</w:t>
+      </w:r>
+      <w:r>
+        <w:br/>
       </w:r>
     </w:p>
     <w:p>
@@ -560,7 +581,10 @@
         <w:pStyle w:val="Compact"/>
       </w:pPr>
       <w:r>
-        <w:t xml:space="preserve">C+: 10</w:t>
+        <w:t xml:space="preserve">C+: 10-1 =9</w:t>
+      </w:r>
+      <w:r>
+        <w:br/>
       </w:r>
     </w:p>
     <w:p>
@@ -574,6 +598,9 @@
       <w:r>
         <w:t xml:space="preserve">C : 8</w:t>
       </w:r>
+      <w:r>
+        <w:br/>
+      </w:r>
     </w:p>
     <w:p>
       <w:pPr>
@@ -586,6 +613,9 @@
       <w:r>
         <w:t xml:space="preserve">C-: 7</w:t>
       </w:r>
+      <w:r>
+        <w:br/>
+      </w:r>
     </w:p>
     <w:p>
       <w:pPr>
@@ -649,7 +679,7 @@
         <w:pStyle w:val="Compact"/>
       </w:pPr>
       <w:r>
-        <w:t xml:space="preserve">Open Ebook and skim the chapter (5min)</w:t>
+        <w:t xml:space="preserve">Open the Ebook and skim chapter (5min)</w:t>
       </w:r>
     </w:p>
     <w:p>
@@ -721,7 +751,7 @@
         <w:pStyle w:val="Compact"/>
       </w:pPr>
       <w:r>
-        <w:t xml:space="preserve">Go to class for the lecture on the topic</w:t>
+        <w:t xml:space="preserve">Go to class for the lecture on the topic. Participation counts in this class, but only to determine how well you must do on the Achieve assignments.</w:t>
       </w:r>
     </w:p>
     <w:p>
@@ -805,7 +835,7 @@
         <w:pStyle w:val="Compact"/>
       </w:pPr>
       <w:r>
-        <w:t xml:space="preserve">If you don’t hit your target score, go back to the LC exercise with the etext tab open until you feel comfortable.</w:t>
+        <w:t xml:space="preserve">If you don’t hit your target score (70%, 80%, or 90%), return to the LC exercise with the etext tab open until you feel comfortable.</w:t>
       </w:r>
     </w:p>
     <w:p>
@@ -817,7 +847,7 @@
         <w:pStyle w:val="Compact"/>
       </w:pPr>
       <w:r>
-        <w:t xml:space="preserve">Repeat up to 5 tries.</w:t>
+        <w:t xml:space="preserve">Repeat up to 5 times.</w:t>
       </w:r>
     </w:p>
     <w:p>
@@ -841,7 +871,7 @@
         <w:pStyle w:val="Compact"/>
       </w:pPr>
       <w:r>
-        <w:t xml:space="preserve">If you don’t hit your target score, go back to the LC exercise with the etext tab open until you feel comfortable.</w:t>
+        <w:t xml:space="preserve">If you don’t hit your target score (70%, 80%, or 90%), return to the LC exercise with the etext tab open until you feel comfortable.</w:t>
       </w:r>
     </w:p>
     <w:p>
@@ -853,7 +883,7 @@
         <w:pStyle w:val="Compact"/>
       </w:pPr>
       <w:r>
-        <w:t xml:space="preserve">Repeat up to 5 tries.</w:t>
+        <w:t xml:space="preserve">Repeat up to 5 times.</w:t>
       </w:r>
     </w:p>
     <w:p>
@@ -865,7 +895,7 @@
         <w:pStyle w:val="Compact"/>
       </w:pPr>
       <w:r>
-        <w:t xml:space="preserve">If there is a Video Analysis (VA) exercise, do it.</w:t>
+        <w:t xml:space="preserve">If there is a Video Analysis is (VA) or Discovering Data (DD) exercise, do it.</w:t>
       </w:r>
     </w:p>
     <w:p>
@@ -889,7 +919,7 @@
         <w:pStyle w:val="Compact"/>
       </w:pPr>
       <w:r>
-        <w:t xml:space="preserve">Repeat up to 5 times or you get a perfect score.</w:t>
+        <w:t xml:space="preserve">Repeat up to 5 times, or you get a perfect score.</w:t>
       </w:r>
     </w:p>
     <w:p>
@@ -925,7 +955,7 @@
         <w:pStyle w:val="Compact"/>
       </w:pPr>
       <w:r>
-        <w:t xml:space="preserve">If you don’t hit your target score, go back to the LC exercise with the etext tab open until you feel comfortable.</w:t>
+        <w:t xml:space="preserve">If you don’t hit your target score (70%, 80%, or 90%) return to the LC exercise with the etext tab open until you feel comfortable.</w:t>
       </w:r>
     </w:p>
     <w:p>
@@ -937,12 +967,12 @@
         <w:pStyle w:val="Compact"/>
       </w:pPr>
       <w:r>
-        <w:t xml:space="preserve">Repeat up to 5 tries.</w:t>
+        <w:t xml:space="preserve">Repeat up to 5 times.</w:t>
       </w:r>
     </w:p>
     <w:bookmarkEnd w:id="29"/>
     <w:bookmarkEnd w:id="30"/>
-    <w:bookmarkStart w:id="33" w:name="a-few-words"/>
+    <w:bookmarkStart w:id="32" w:name="a-few-words"/>
     <w:p>
       <w:pPr>
         <w:pStyle w:val="Heading1"/>
@@ -964,7 +994,7 @@
         <w:pStyle w:val="BodyText"/>
       </w:pPr>
       <w:r>
-        <w:t xml:space="preserve">Nothing I do will help you learn unless you believe that you can learn and want to learn. It is impossible to teach an unmotivated learner or someone who thinks they can’t learn.</w:t>
+        <w:t xml:space="preserve">Nothing I do will help you learn unless you believe you can and want to learn. It is impossible to teach an unmotivated learner or someone who thinks they can’t learn.</w:t>
       </w:r>
     </w:p>
     <w:p>
@@ -972,7 +1002,7 @@
         <w:pStyle w:val="BodyText"/>
       </w:pPr>
       <w:r>
-        <w:t xml:space="preserve">For many of you, the most challenging module is the first one that covers the math you need for the course. You only need Freshman High School Algebra. The textbook has a summary, but if you need more, work through Khan Academy (</w:t>
+        <w:t xml:space="preserve">For many of you, the most challenging module is the first one that covers the math you need for the course. After that, you only need Freshman High School Algebra. The textbook has a summary, but if you need more, work through Khan Academy (</w:t>
       </w:r>
       <w:hyperlink r:id="rId31">
         <w:r>
@@ -991,19 +1021,7 @@
         <w:pStyle w:val="BodyText"/>
       </w:pPr>
       <w:r>
-        <w:t xml:space="preserve">The second thing I need you to do is read. It is the fastest way to learn. Lecture</w:t>
-      </w:r>
-      <w:r>
-        <w:rPr>
-          <w:rStyle w:val="FootnoteReference"/>
-        </w:rPr>
-        <w:footnoteReference w:id="32"/>
-      </w:r>
-      <w:r>
-        <w:t xml:space="preserve"> </w:t>
-      </w:r>
-      <w:r>
-        <w:t xml:space="preserve">is far more limited in scope and detail, and lecture slides are summaries of summaries.</w:t>
+        <w:t xml:space="preserve">The second thing I need you to do is read. It is the fastest way to learn. Lecture is far more limited in scope and detail, and lecture slides are summaries of summaries.</w:t>
       </w:r>
     </w:p>
     <w:p>
@@ -1011,20 +1029,7 @@
         <w:pStyle w:val="BodyText"/>
       </w:pPr>
       <w:r>
-        <w:t xml:space="preserve">A better approach to reading the mass of material you need to read in your courses, and to keep current in your field, is</w:t>
-      </w:r>
-      <w:r>
-        <w:t xml:space="preserve"> </w:t>
-      </w:r>
-      <w:r>
-        <w:rPr>
-          <w:bCs/>
-          <w:b/>
-        </w:rPr>
-        <w:t xml:space="preserve">academic skimming</w:t>
-      </w:r>
-      <w:r>
-        <w:t xml:space="preserve">. Just Google it and follow the directions. Your future self will thank you.</w:t>
+        <w:t xml:space="preserve">Academic skimming is a better approach to reading the mass of material you need to read in your courses and keep current in your field. Just Google it and follow the directions. Your future self will thank you.</w:t>
       </w:r>
     </w:p>
     <w:p>
@@ -1032,226 +1037,234 @@
         <w:pStyle w:val="BodyText"/>
       </w:pPr>
       <w:r>
-        <w:t xml:space="preserve">My final point is about time. Expect to spend about twelve hours per week outside of class. Treat it like daily exercise. Put it on your calendar. Please don’t plan on marathon sessions; they don’t work.</w:t>
+        <w:t xml:space="preserve">My last piece of advice is on how to expand on the tools you use to learn. The new generations of large language models like GPT-3.5/4 can almost, and I mean almost, provide on-demand tutoring, but you need to be clear that you are asking for help learning and not asking for the answer.</w:t>
+      </w:r>
+    </w:p>
+    <w:p>
+      <w:pPr>
+        <w:pStyle w:val="BodyText"/>
+      </w:pPr>
+      <w:r>
+        <w:t xml:space="preserve">I will provide some prototype tools in canvas that are trained on tutoring patterns and the course material. Remember that not everything it says will be right or perfect, but it is pretty good.</w:t>
+      </w:r>
+    </w:p>
+    <w:bookmarkEnd w:id="32"/>
+    <w:bookmarkStart w:id="34" w:name="textbook-and-other-resources"/>
+    <w:p>
+      <w:pPr>
+        <w:pStyle w:val="Heading1"/>
+      </w:pPr>
+      <w:r>
+        <w:t xml:space="preserve">Textbook and Other Resources</w:t>
+      </w:r>
+    </w:p>
+    <w:p>
+      <w:pPr>
+        <w:pStyle w:val="FirstParagraph"/>
+      </w:pPr>
+      <w:r>
+        <w:t xml:space="preserve">I have assigned Krugman, Paul R., and Robin Wells. Microeconomics ed. 6., Worth Publishers. The etext is bundled with your online exercises. You should be able to purchase the whole package through a link in canvas.</w:t>
+      </w:r>
+    </w:p>
+    <w:bookmarkStart w:id="33" w:name="topics"/>
+    <w:p>
+      <w:pPr>
+        <w:pStyle w:val="Heading2"/>
+      </w:pPr>
+      <w:r>
+        <w:t xml:space="preserve">Topics</w:t>
+      </w:r>
+    </w:p>
+    <w:p>
+      <w:pPr>
+        <w:numPr>
+          <w:ilvl w:val="0"/>
+          <w:numId w:val="1011"/>
+        </w:numPr>
+      </w:pPr>
+      <w:r>
+        <w:t xml:space="preserve">Math: You need Freshman High School Algebra for this class. This is the stumbling block for half the class.</w:t>
+      </w:r>
+    </w:p>
+    <w:p>
+      <w:pPr>
+        <w:numPr>
+          <w:ilvl w:val="0"/>
+          <w:numId w:val="1011"/>
+        </w:numPr>
+      </w:pPr>
+      <w:r>
+        <w:t xml:space="preserve">What is Economics (Ch 1): It is more expansive than you thought.</w:t>
+      </w:r>
+    </w:p>
+    <w:p>
+      <w:pPr>
+        <w:numPr>
+          <w:ilvl w:val="0"/>
+          <w:numId w:val="1011"/>
+        </w:numPr>
+      </w:pPr>
+      <w:r>
+        <w:t xml:space="preserve">The Basis for Trade and PPFs (Ch 2): There are excellent reasons to make some things yourself and to buy others.</w:t>
+      </w:r>
+    </w:p>
+    <w:p>
+      <w:pPr>
+        <w:numPr>
+          <w:ilvl w:val="0"/>
+          <w:numId w:val="1011"/>
+        </w:numPr>
+      </w:pPr>
+      <w:r>
+        <w:t xml:space="preserve">Supply and Demand (Ch 3): What everyone knows. This is an excellent model for many things, but not everything.</w:t>
+      </w:r>
+    </w:p>
+    <w:p>
+      <w:pPr>
+        <w:numPr>
+          <w:ilvl w:val="0"/>
+          <w:numId w:val="1011"/>
+        </w:numPr>
+      </w:pPr>
+      <w:r>
+        <w:t xml:space="preserve">Consumer and Producer Surplus (Ch 4): This is one of the ways economists measure welfare, how well off people are, not free money.</w:t>
+      </w:r>
+    </w:p>
+    <w:p>
+      <w:pPr>
+        <w:numPr>
+          <w:ilvl w:val="0"/>
+          <w:numId w:val="1011"/>
+        </w:numPr>
+      </w:pPr>
+      <w:r>
+        <w:t xml:space="preserve">Price and Quantity Controls (Ch 5): Sometimes, you can make people better off by constraining prices, and sometimes you make people worse.</w:t>
+      </w:r>
+    </w:p>
+    <w:p>
+      <w:pPr>
+        <w:numPr>
+          <w:ilvl w:val="0"/>
+          <w:numId w:val="1011"/>
+        </w:numPr>
+      </w:pPr>
+      <w:r>
+        <w:t xml:space="preserve">Elasticity (Ch 6): A measure of how flexible people, businesses, and other institutions are to changes, including price and income changes.</w:t>
+      </w:r>
+    </w:p>
+    <w:p>
+      <w:pPr>
+        <w:numPr>
+          <w:ilvl w:val="0"/>
+          <w:numId w:val="1011"/>
+        </w:numPr>
+      </w:pPr>
+      <w:r>
+        <w:t xml:space="preserve">Taxes (Ch 7): Taxes are a source of revenue for public services, but they can also be used to cure problems in markets. Who pays for taxes is less clear than you thought.</w:t>
+      </w:r>
+    </w:p>
+    <w:p>
+      <w:pPr>
+        <w:numPr>
+          <w:ilvl w:val="0"/>
+          <w:numId w:val="1011"/>
+        </w:numPr>
+      </w:pPr>
+      <w:r>
+        <w:t xml:space="preserve">Decision Making by Individuals and Firms (Ch 9): Different ways of thinking about costs and which ones are important, plus a few things about the time-value of money.</w:t>
+      </w:r>
+    </w:p>
+    <w:p>
+      <w:pPr>
+        <w:numPr>
+          <w:ilvl w:val="0"/>
+          <w:numId w:val="1011"/>
+        </w:numPr>
+      </w:pPr>
+      <w:r>
+        <w:t xml:space="preserve">The Rational Consumer (Ch 10): This idealized case explains vast chunks of human behavior, but not everything economists study.</w:t>
+      </w:r>
+    </w:p>
+    <w:p>
+      <w:pPr>
+        <w:numPr>
+          <w:ilvl w:val="0"/>
+          <w:numId w:val="1011"/>
+        </w:numPr>
+      </w:pPr>
+      <w:r>
+        <w:t xml:space="preserve">Behind Supply Curves (Ch 11): Supply and demand cannot describe all markets, choices, or allocation mechanisms. Cost curves allow us to find out what happens in those circumstances.</w:t>
+      </w:r>
+    </w:p>
+    <w:p>
+      <w:pPr>
+        <w:numPr>
+          <w:ilvl w:val="0"/>
+          <w:numId w:val="1011"/>
+        </w:numPr>
+      </w:pPr>
+      <w:r>
+        <w:t xml:space="preserve">Perfect Competition (Ch 12) : We prove that we can use cost curves to describe what happens in perfect competition, i.e., when markets are the right tool for the job.</w:t>
+      </w:r>
+    </w:p>
+    <w:p>
+      <w:pPr>
+        <w:numPr>
+          <w:ilvl w:val="0"/>
+          <w:numId w:val="1011"/>
+        </w:numPr>
+      </w:pPr>
+      <w:r>
+        <w:t xml:space="preserve">Monopoly (Ch 13): Uses cost curves to describe the costs to society of market power.</w:t>
+      </w:r>
+    </w:p>
+    <w:p>
+      <w:pPr>
+        <w:numPr>
+          <w:ilvl w:val="0"/>
+          <w:numId w:val="1011"/>
+        </w:numPr>
+      </w:pPr>
+      <w:r>
+        <w:t xml:space="preserve">Oligopoly (Ch 14): Somewhere between Monopoly and Perfect Competition.</w:t>
+      </w:r>
+    </w:p>
+    <w:p>
+      <w:pPr>
+        <w:numPr>
+          <w:ilvl w:val="0"/>
+          <w:numId w:val="1011"/>
+        </w:numPr>
+      </w:pPr>
+      <w:r>
+        <w:t xml:space="preserve">Monopolistic Competition (Ch 15): The most common market structure you interact with daily. If it has a prominent brand – it’s monopolistic competition.</w:t>
+      </w:r>
+    </w:p>
+    <w:p>
+      <w:pPr>
+        <w:numPr>
+          <w:ilvl w:val="0"/>
+          <w:numId w:val="1011"/>
+        </w:numPr>
+      </w:pPr>
+      <w:r>
+        <w:t xml:space="preserve">Externalities (Ch 16) : This is where economists spend much of their time. We will use tools to figure out how to do things like reducing air pollution and traffic.</w:t>
+      </w:r>
+    </w:p>
+    <w:p>
+      <w:pPr>
+        <w:numPr>
+          <w:ilvl w:val="0"/>
+          <w:numId w:val="1011"/>
+        </w:numPr>
+      </w:pPr>
+      <w:r>
+        <w:t xml:space="preserve">Public Goods (Ch 17): We share some goods – like parks, roads, and national defense. Deciding how much of these shared goods to have is more complex than figuring out how many cups of coffee to drink.</w:t>
       </w:r>
     </w:p>
     <w:bookmarkEnd w:id="33"/>
-    <w:bookmarkStart w:id="35" w:name="textbook-and-other-resources"/>
-    <w:p>
-      <w:pPr>
-        <w:pStyle w:val="Heading1"/>
-      </w:pPr>
-      <w:r>
-        <w:t xml:space="preserve">Textbook and Other Resources</w:t>
-      </w:r>
-    </w:p>
-    <w:p>
-      <w:pPr>
-        <w:pStyle w:val="FirstParagraph"/>
-      </w:pPr>
-      <w:r>
-        <w:t xml:space="preserve">I have assigned Krugman, Paul R., and Robin Wells. Microeconomics ed. 6., Worth Publishers. The etext is bundled with your online exercises. You should be able to purchase the whole package through a link in canvas.</w:t>
-      </w:r>
-    </w:p>
-    <w:bookmarkStart w:id="34" w:name="topics"/>
-    <w:p>
-      <w:pPr>
-        <w:pStyle w:val="Heading2"/>
-      </w:pPr>
-      <w:r>
-        <w:t xml:space="preserve">Topics</w:t>
-      </w:r>
-    </w:p>
-    <w:p>
-      <w:pPr>
-        <w:numPr>
-          <w:ilvl w:val="0"/>
-          <w:numId w:val="1011"/>
-        </w:numPr>
-      </w:pPr>
-      <w:r>
-        <w:t xml:space="preserve">Math: You need Freshman High School Algebra for this class. This is the stumbling block for half the class.</w:t>
-      </w:r>
-    </w:p>
-    <w:p>
-      <w:pPr>
-        <w:numPr>
-          <w:ilvl w:val="0"/>
-          <w:numId w:val="1011"/>
-        </w:numPr>
-      </w:pPr>
-      <w:r>
-        <w:t xml:space="preserve">What is Economics (Ch 1): It is more expansive than you thought.</w:t>
-      </w:r>
-    </w:p>
-    <w:p>
-      <w:pPr>
-        <w:numPr>
-          <w:ilvl w:val="0"/>
-          <w:numId w:val="1011"/>
-        </w:numPr>
-      </w:pPr>
-      <w:r>
-        <w:t xml:space="preserve">The Basis for Trade and PPFs (Ch 2): There are excellent reasons to make some things yourself and to buy others.</w:t>
-      </w:r>
-    </w:p>
-    <w:p>
-      <w:pPr>
-        <w:numPr>
-          <w:ilvl w:val="0"/>
-          <w:numId w:val="1011"/>
-        </w:numPr>
-      </w:pPr>
-      <w:r>
-        <w:t xml:space="preserve">Supply and Demand (Ch 3): What everyone knows. This is an excellent model for many things, but not everything.</w:t>
-      </w:r>
-    </w:p>
-    <w:p>
-      <w:pPr>
-        <w:numPr>
-          <w:ilvl w:val="0"/>
-          <w:numId w:val="1011"/>
-        </w:numPr>
-      </w:pPr>
-      <w:r>
-        <w:t xml:space="preserve">Consumer and Producer Surplus (Ch 4): This is one of the ways economists measure welfare, how well off people are, not free money.</w:t>
-      </w:r>
-    </w:p>
-    <w:p>
-      <w:pPr>
-        <w:numPr>
-          <w:ilvl w:val="0"/>
-          <w:numId w:val="1011"/>
-        </w:numPr>
-      </w:pPr>
-      <w:r>
-        <w:t xml:space="preserve">Price and Quantity Controls (Ch 5): Sometimes, you can make people better off by constraining prices, and sometimes you make people worse.</w:t>
-      </w:r>
-    </w:p>
-    <w:p>
-      <w:pPr>
-        <w:numPr>
-          <w:ilvl w:val="0"/>
-          <w:numId w:val="1011"/>
-        </w:numPr>
-      </w:pPr>
-      <w:r>
-        <w:t xml:space="preserve">Elasticity (Ch 6): A measure of how flexible people, businesses, and other institutions are to changes, including price and income changes.</w:t>
-      </w:r>
-    </w:p>
-    <w:p>
-      <w:pPr>
-        <w:numPr>
-          <w:ilvl w:val="0"/>
-          <w:numId w:val="1011"/>
-        </w:numPr>
-      </w:pPr>
-      <w:r>
-        <w:t xml:space="preserve">Taxes (Ch 7): Taxes are a source of revenue for public services, but they can also be used to cure problems in markets. Who pays for taxes is less clear than you thought.</w:t>
-      </w:r>
-    </w:p>
-    <w:p>
-      <w:pPr>
-        <w:numPr>
-          <w:ilvl w:val="0"/>
-          <w:numId w:val="1011"/>
-        </w:numPr>
-      </w:pPr>
-      <w:r>
-        <w:t xml:space="preserve">Decision Making by Individuals and Firms (Ch 9): Different ways of thinking about costs and which ones are important, plus a few things about the time-value of money.</w:t>
-      </w:r>
-    </w:p>
-    <w:p>
-      <w:pPr>
-        <w:numPr>
-          <w:ilvl w:val="0"/>
-          <w:numId w:val="1011"/>
-        </w:numPr>
-      </w:pPr>
-      <w:r>
-        <w:t xml:space="preserve">The Rational Consumer (Ch 10): This idealized case explains vast chunks of human behavior, but not everything economists study.</w:t>
-      </w:r>
-    </w:p>
-    <w:p>
-      <w:pPr>
-        <w:numPr>
-          <w:ilvl w:val="0"/>
-          <w:numId w:val="1011"/>
-        </w:numPr>
-      </w:pPr>
-      <w:r>
-        <w:t xml:space="preserve">Behind Supply Curves (Ch 11): Supply and demand cannot describe all markets, choices, or allocation mechanisms. Cost curves allow us to find out what happens in those circumstances.</w:t>
-      </w:r>
-    </w:p>
-    <w:p>
-      <w:pPr>
-        <w:numPr>
-          <w:ilvl w:val="0"/>
-          <w:numId w:val="1011"/>
-        </w:numPr>
-      </w:pPr>
-      <w:r>
-        <w:t xml:space="preserve">Perfect Competition (Ch 12) : We prove that we can use cost curves to describe what happens in perfect competition, i.e., when markets are the right tool for the job.</w:t>
-      </w:r>
-    </w:p>
-    <w:p>
-      <w:pPr>
-        <w:numPr>
-          <w:ilvl w:val="0"/>
-          <w:numId w:val="1011"/>
-        </w:numPr>
-      </w:pPr>
-      <w:r>
-        <w:t xml:space="preserve">Monopoly (Ch 13): Uses cost curves to describe the costs to society of market power.</w:t>
-      </w:r>
-    </w:p>
-    <w:p>
-      <w:pPr>
-        <w:numPr>
-          <w:ilvl w:val="0"/>
-          <w:numId w:val="1011"/>
-        </w:numPr>
-      </w:pPr>
-      <w:r>
-        <w:t xml:space="preserve">Oligopoly (Ch 14): Somewhere between Monopoly and Perfect Competition.</w:t>
-      </w:r>
-    </w:p>
-    <w:p>
-      <w:pPr>
-        <w:numPr>
-          <w:ilvl w:val="0"/>
-          <w:numId w:val="1011"/>
-        </w:numPr>
-      </w:pPr>
-      <w:r>
-        <w:t xml:space="preserve">Monopolistic Competition (Ch 15): The most common market structure you interact with daily. If it has a prominent brand – it’s monopolistic competition.</w:t>
-      </w:r>
-    </w:p>
-    <w:p>
-      <w:pPr>
-        <w:numPr>
-          <w:ilvl w:val="0"/>
-          <w:numId w:val="1011"/>
-        </w:numPr>
-      </w:pPr>
-      <w:r>
-        <w:t xml:space="preserve">Externalities (Ch 16) : This is where economists spend much of their time. We will use tools to figure out how to do things like reducing air pollution and traffic.</w:t>
-      </w:r>
-    </w:p>
-    <w:p>
-      <w:pPr>
-        <w:numPr>
-          <w:ilvl w:val="0"/>
-          <w:numId w:val="1011"/>
-        </w:numPr>
-      </w:pPr>
-      <w:r>
-        <w:t xml:space="preserve">Public Goods (Ch 17): We share some goods – like parks, roads, and national defense. Deciding how much of these shared goods to have is more complex than figuring out how many cups of coffee to drink.</w:t>
-      </w:r>
-    </w:p>
     <w:bookmarkEnd w:id="34"/>
-    <w:bookmarkEnd w:id="35"/>
-    <w:bookmarkStart w:id="43" w:name="policy-statements-from-the-university"/>
+    <w:bookmarkStart w:id="42" w:name="policy-statements-from-the-university"/>
     <w:p>
       <w:pPr>
         <w:pStyle w:val="Heading1"/>
@@ -1280,7 +1293,7 @@
       <w:r>
         <w:t xml:space="preserve"> </w:t>
       </w:r>
-      <w:hyperlink r:id="rId36">
+      <w:hyperlink r:id="rId35">
         <w:r>
           <w:rPr>
             <w:rStyle w:val="Hyperlink"/>
@@ -1309,12 +1322,12 @@
       <w:r>
         <w:t xml:space="preserve"> </w:t>
       </w:r>
-      <w:hyperlink r:id="rId37">
+      <w:hyperlink r:id="rId36">
         <w:r>
           <w:rPr>
             <w:rStyle w:val="Hyperlink"/>
           </w:rPr>
-          <w:t xml:space="preserve">http://pdx.smartcatalogiq.com/en/2021-2022/Bulletin/Academic-Calendar</w:t>
+          <w:t xml:space="preserve">http://pdx.smartcatalogiq.com/2022-2023/Bulletin/Undergraduate-Studies/Grading-System-for-Undergraduates</w:t>
         </w:r>
       </w:hyperlink>
     </w:p>
@@ -1434,7 +1447,7 @@
       <w:r>
         <w:t xml:space="preserve"> </w:t>
       </w:r>
-      <w:hyperlink r:id="rId38">
+      <w:hyperlink r:id="rId37">
         <w:r>
           <w:rPr>
             <w:rStyle w:val="Hyperlink"/>
@@ -1448,7 +1461,7 @@
       <w:r>
         <w:t xml:space="preserve"> </w:t>
       </w:r>
-      <w:hyperlink r:id="rId39">
+      <w:hyperlink r:id="rId38">
         <w:r>
           <w:rPr>
             <w:rStyle w:val="Hyperlink"/>
@@ -1483,7 +1496,7 @@
       <w:r>
         <w:t xml:space="preserve"> </w:t>
       </w:r>
-      <w:hyperlink r:id="rId40">
+      <w:hyperlink r:id="rId39">
         <w:r>
           <w:rPr>
             <w:rStyle w:val="Hyperlink"/>
@@ -1515,7 +1528,7 @@
       <w:r>
         <w:t xml:space="preserve"> </w:t>
       </w:r>
-      <w:hyperlink r:id="rId41">
+      <w:hyperlink r:id="rId40">
         <w:r>
           <w:rPr>
             <w:rStyle w:val="Hyperlink"/>
@@ -1651,7 +1664,7 @@
       <w:r>
         <w:t xml:space="preserve"> </w:t>
       </w:r>
-      <w:hyperlink r:id="rId42">
+      <w:hyperlink r:id="rId41">
         <w:r>
           <w:rPr>
             <w:rStyle w:val="Hyperlink"/>
@@ -1663,7 +1676,7 @@
         <w:t xml:space="preserve">. There is a branch for each term, with master being the current term.</w:t>
       </w:r>
     </w:p>
-    <w:bookmarkEnd w:id="43"/>
+    <w:bookmarkEnd w:id="42"/>
     <w:sectPr/>
   </w:body>
 </w:document>
@@ -1719,25 +1732,6 @@
       </w:r>
     </w:p>
   </w:footnote>
-  <w:footnote w:id="32">
-    <w:p>
-      <w:pPr>
-        <w:pStyle w:val="FootnoteText"/>
-      </w:pPr>
-      <w:r>
-        <w:rPr>
-          <w:rStyle w:val="FootnoteReference"/>
-        </w:rPr>
-        <w:footnoteRef/>
-      </w:r>
-      <w:r>
-        <w:t xml:space="preserve"> </w:t>
-      </w:r>
-      <w:r>
-        <w:t xml:space="preserve">Lecture, A performative exercise where the teacher pretends to teach, and the student pretends to learn.</w:t>
-      </w:r>
-    </w:p>
-  </w:footnote>
 </w:footnotes>
 </file>
 
@@ -1973,6 +1967,91 @@
     <w:lvl w:ilvl="8">
       <w:start w:val="1"/>
       <w:numFmt w:val="decimal"/>
+      <w:lvlText w:val="%9."/>
+      <w:lvlJc w:val="left"/>
+      <w:pPr>
+        <w:ind w:left="6480" w:hanging="480"/>
+      </w:pPr>
+    </w:lvl>
+  </w:abstractNum>
+  <w:abstractNum w:abstractNumId="99711">
+    <w:nsid w:val="A99711"/>
+    <w:multiLevelType w:val="multilevel"/>
+    <w:lvl w:ilvl="0">
+      <w:start w:val="1"/>
+      <w:numFmt w:val="lowerLetter"/>
+      <w:lvlText w:val="%1."/>
+      <w:lvlJc w:val="left"/>
+      <w:pPr>
+        <w:ind w:left="720" w:hanging="480"/>
+      </w:pPr>
+    </w:lvl>
+    <w:lvl w:ilvl="1">
+      <w:start w:val="1"/>
+      <w:numFmt w:val="lowerLetter"/>
+      <w:lvlText w:val="%2."/>
+      <w:lvlJc w:val="left"/>
+      <w:pPr>
+        <w:ind w:left="1440" w:hanging="480"/>
+      </w:pPr>
+    </w:lvl>
+    <w:lvl w:ilvl="2">
+      <w:start w:val="1"/>
+      <w:numFmt w:val="lowerLetter"/>
+      <w:lvlText w:val="%3."/>
+      <w:lvlJc w:val="left"/>
+      <w:pPr>
+        <w:ind w:left="2160" w:hanging="480"/>
+      </w:pPr>
+    </w:lvl>
+    <w:lvl w:ilvl="3">
+      <w:start w:val="1"/>
+      <w:numFmt w:val="lowerLetter"/>
+      <w:lvlText w:val="%4."/>
+      <w:lvlJc w:val="left"/>
+      <w:pPr>
+        <w:ind w:left="2880" w:hanging="480"/>
+      </w:pPr>
+    </w:lvl>
+    <w:lvl w:ilvl="4">
+      <w:start w:val="1"/>
+      <w:numFmt w:val="lowerLetter"/>
+      <w:lvlText w:val="%5."/>
+      <w:lvlJc w:val="left"/>
+      <w:pPr>
+        <w:ind w:left="3600" w:hanging="480"/>
+      </w:pPr>
+    </w:lvl>
+    <w:lvl w:ilvl="5">
+      <w:start w:val="1"/>
+      <w:numFmt w:val="lowerLetter"/>
+      <w:lvlText w:val="%6."/>
+      <w:lvlJc w:val="left"/>
+      <w:pPr>
+        <w:ind w:left="4320" w:hanging="480"/>
+      </w:pPr>
+    </w:lvl>
+    <w:lvl w:ilvl="6">
+      <w:start w:val="1"/>
+      <w:numFmt w:val="lowerLetter"/>
+      <w:lvlText w:val="%7."/>
+      <w:lvlJc w:val="left"/>
+      <w:pPr>
+        <w:ind w:left="5040" w:hanging="480"/>
+      </w:pPr>
+    </w:lvl>
+    <w:lvl w:ilvl="7">
+      <w:start w:val="1"/>
+      <w:numFmt w:val="lowerLetter"/>
+      <w:lvlText w:val="%8."/>
+      <w:lvlJc w:val="left"/>
+      <w:pPr>
+        <w:ind w:left="5760" w:hanging="480"/>
+      </w:pPr>
+    </w:lvl>
+    <w:lvl w:ilvl="8">
+      <w:start w:val="1"/>
+      <w:numFmt w:val="lowerLetter"/>
       <w:lvlText w:val="%9."/>
       <w:lvlJc w:val="left"/>
       <w:pPr>
@@ -2026,7 +2105,7 @@
     </w:lvlOverride>
   </w:num>
   <w:num w:numId="1006">
-    <w:abstractNumId w:val="99411"/>
+    <w:abstractNumId w:val="99711"/>
     <w:lvlOverride w:ilvl="0">
       <w:startOverride w:val="1"/>
     </w:lvlOverride>
@@ -2056,7 +2135,7 @@
     </w:lvlOverride>
   </w:num>
   <w:num w:numId="1007">
-    <w:abstractNumId w:val="99411"/>
+    <w:abstractNumId w:val="99711"/>
     <w:lvlOverride w:ilvl="0">
       <w:startOverride w:val="1"/>
     </w:lvlOverride>
@@ -2086,7 +2165,7 @@
     </w:lvlOverride>
   </w:num>
   <w:num w:numId="1008">
-    <w:abstractNumId w:val="99411"/>
+    <w:abstractNumId w:val="99711"/>
     <w:lvlOverride w:ilvl="0">
       <w:startOverride w:val="1"/>
     </w:lvlOverride>
@@ -2116,7 +2195,7 @@
     </w:lvlOverride>
   </w:num>
   <w:num w:numId="1009">
-    <w:abstractNumId w:val="99411"/>
+    <w:abstractNumId w:val="99711"/>
     <w:lvlOverride w:ilvl="0">
       <w:startOverride w:val="1"/>
     </w:lvlOverride>
@@ -2146,7 +2225,7 @@
     </w:lvlOverride>
   </w:num>
   <w:num w:numId="1010">
-    <w:abstractNumId w:val="99411"/>
+    <w:abstractNumId w:val="99711"/>
     <w:lvlOverride w:ilvl="0">
       <w:startOverride w:val="1"/>
     </w:lvlOverride>

</xml_diff>